<commit_message>
Commit No. 3 - Identification of prateeka
</commit_message>
<xml_diff>
--- a/01_Varnakam.docx
+++ b/01_Varnakam.docx
@@ -4254,6 +4254,7 @@
         <w:pStyle w:val="F1"/>
         <w:tabs>
           <w:tab w:val="left" w:pos="1131" w:leader="none"/>
+          <w:tab w:val="left" w:pos="1700" w:leader="none"/>
         </w:tabs>
         <w:bidi w:val="0"/>
         <w:spacing w:lineRule="auto" w:line="360"/>
@@ -4782,6 +4783,7 @@
         <w:pStyle w:val="F1"/>
         <w:tabs>
           <w:tab w:val="left" w:pos="1131" w:leader="none"/>
+          <w:tab w:val="left" w:pos="1700" w:leader="none"/>
         </w:tabs>
         <w:bidi w:val="0"/>
         <w:spacing w:lineRule="auto" w:line="360"/>
@@ -6575,10 +6577,21 @@
       <w:r>
         <w:rPr>
           <w:rFonts w:ascii="Lohit Devanagari" w:hAnsi="Lohit Devanagari" w:cs="Lohit Devanagari"/>
-          <w:color w:val="009933"/>
-          <w:lang w:bidi="sa-IN"/>
-        </w:rPr>
-        <w:t>अभूतद्वैतजालायेति। वस्तुनः</w:t>
+          <w:b/>
+          <w:b/>
+          <w:bCs/>
+          <w:color w:val="009933"/>
+          <w:lang w:bidi="sa-IN"/>
+        </w:rPr>
+        <w:t>अभूतद्वैतजालाये</w:t>
+      </w:r>
+      <w:r>
+        <w:rPr>
+          <w:rFonts w:ascii="Lohit Devanagari" w:hAnsi="Lohit Devanagari" w:cs="Lohit Devanagari"/>
+          <w:color w:val="009933"/>
+          <w:lang w:bidi="sa-IN"/>
+        </w:rPr>
+        <w:t>ति। वस्तुनः</w:t>
       </w:r>
       <w:r>
         <w:rPr>
@@ -6662,6 +6675,9 @@
       <w:r>
         <w:rPr>
           <w:rFonts w:ascii="Lohit Devanagari" w:hAnsi="Lohit Devanagari" w:cs="Lohit Devanagari"/>
+          <w:b/>
+          <w:b/>
+          <w:bCs/>
           <w:color w:val="009933"/>
           <w:lang w:bidi="sa-IN"/>
         </w:rPr>
@@ -6670,6 +6686,9 @@
       <w:r>
         <w:rPr>
           <w:rFonts w:ascii="Lohit Devanagari" w:hAnsi="Lohit Devanagari" w:cs="Lohit Devanagari"/>
+          <w:b/>
+          <w:b/>
+          <w:bCs/>
           <w:color w:val="009933"/>
         </w:rPr>
         <w:t xml:space="preserve"> </w:t>
@@ -6774,6 +6793,9 @@
       <w:r>
         <w:rPr>
           <w:rFonts w:ascii="Lohit Devanagari" w:hAnsi="Lohit Devanagari" w:cs="Lohit Devanagari"/>
+          <w:b/>
+          <w:b/>
+          <w:bCs/>
           <w:color w:val="009933"/>
           <w:lang w:bidi="sa-IN"/>
         </w:rPr>
@@ -6782,6 +6804,9 @@
       <w:r>
         <w:rPr>
           <w:rFonts w:ascii="Lohit Devanagari" w:hAnsi="Lohit Devanagari" w:cs="Lohit Devanagari"/>
+          <w:b/>
+          <w:b/>
+          <w:bCs/>
           <w:color w:val="009933"/>
         </w:rPr>
         <w:t xml:space="preserve"> </w:t>
@@ -6794,10 +6819,24 @@
         </w:rPr>
         <w:t>इति।</w:t>
       </w:r>
-      <w:r>
-        <w:rPr>
-          <w:rFonts w:cs="Lohit Devanagari" w:ascii="Lohit Devanagari" w:hAnsi="Lohit Devanagari"/>
-          <w:color w:val="009933"/>
+    </w:p>
+    <w:p>
+      <w:pPr>
+        <w:pStyle w:val="F1"/>
+        <w:bidi w:val="0"/>
+        <w:spacing w:lineRule="auto" w:line="360"/>
+        <w:jc w:val="both"/>
+        <w:rPr>
+          <w:rFonts w:ascii="Lohit Devanagari" w:hAnsi="Lohit Devanagari" w:cs="Lohit Devanagari"/>
+          <w:color w:val="009933"/>
+          <w:lang w:bidi="sa-IN"/>
+        </w:rPr>
+      </w:pPr>
+      <w:r>
+        <w:rPr>
+          <w:rFonts w:cs="Lohit Devanagari" w:ascii="Lohit Devanagari" w:hAnsi="Lohit Devanagari"/>
+          <w:color w:val="009933"/>
+          <w:lang w:bidi="sa-IN"/>
         </w:rPr>
         <w:tab/>
       </w:r>
@@ -7380,6 +7419,8 @@
           <w:bCs/>
           <w:color w:val="009933"/>
           <w:position w:val="0"/>
+          <w:sz w:val="24"/>
+          <w:sz w:val="24"/>
           <w:sz w:val="24"/>
           <w:u w:val="single" w:color="000000"/>
           <w:vertAlign w:val="baseline"/>
@@ -49331,7 +49372,7 @@
       <w:shd w:fill="FFFFFF" w:val="clear"/>
       <w:suppressAutoHyphens w:val="false"/>
       <w:bidi w:val="0"/>
-      <w:spacing w:lineRule="auto" w:line="151" w:before="0" w:after="0"/>
+      <w:spacing w:lineRule="auto" w:line="148" w:before="0" w:after="0"/>
       <w:ind w:left="0" w:right="0" w:hanging="0"/>
       <w:jc w:val="center"/>
     </w:pPr>
@@ -49379,7 +49420,7 @@
       </w:tabs>
       <w:suppressAutoHyphens w:val="false"/>
       <w:bidi w:val="0"/>
-      <w:spacing w:lineRule="auto" w:line="163" w:before="0" w:after="80"/>
+      <w:spacing w:lineRule="auto" w:line="160" w:before="0" w:after="80"/>
       <w:ind w:left="0" w:right="0" w:hanging="0"/>
       <w:jc w:val="both"/>
     </w:pPr>
@@ -49587,13 +49628,17 @@
   <w:style w:type="paragraph" w:styleId="Title">
     <w:name w:val="Title"/>
     <w:basedOn w:val="Heading"/>
-    <w:pPr/>
+    <w:pPr>
+      <w:jc w:val="left"/>
+    </w:pPr>
     <w:rPr/>
   </w:style>
   <w:style w:type="paragraph" w:styleId="Subtitle">
     <w:name w:val="Subtitle"/>
     <w:basedOn w:val="Heading"/>
-    <w:pPr/>
+    <w:pPr>
+      <w:jc w:val="left"/>
+    </w:pPr>
     <w:rPr/>
   </w:style>
   <w:style w:type="numbering" w:styleId="NoList" w:default="1">

</xml_diff>

<commit_message>
Commit No. 4 - Identification of prateeka
</commit_message>
<xml_diff>
--- a/01_Varnakam.docx
+++ b/01_Varnakam.docx
@@ -7240,10 +7240,21 @@
       <w:r>
         <w:rPr>
           <w:rFonts w:ascii="Lohit Devanagari" w:hAnsi="Lohit Devanagari" w:cs="Lohit Devanagari"/>
-          <w:color w:val="009933"/>
-          <w:lang w:bidi="sa-IN"/>
-        </w:rPr>
-        <w:t>अनाद्यानन्देति । प्राप्यब्रह्मणः</w:t>
+          <w:b/>
+          <w:b/>
+          <w:bCs/>
+          <w:color w:val="009933"/>
+          <w:lang w:bidi="sa-IN"/>
+        </w:rPr>
+        <w:t>अनाद्यानन्दे</w:t>
+      </w:r>
+      <w:r>
+        <w:rPr>
+          <w:rFonts w:ascii="Lohit Devanagari" w:hAnsi="Lohit Devanagari" w:cs="Lohit Devanagari"/>
+          <w:color w:val="009933"/>
+          <w:lang w:bidi="sa-IN"/>
+        </w:rPr>
+        <w:t>ति । प्राप्यब्रह्मणः</w:t>
       </w:r>
       <w:r>
         <w:rPr>
@@ -7410,23 +7421,6 @@
           <w:lang w:bidi="sa-IN"/>
         </w:rPr>
         <w:t xml:space="preserve">इत्याचार्याल्लब्धत्वेन </w:t>
-      </w:r>
-      <w:r>
-        <w:rPr>
-          <w:rFonts w:ascii="Lohit Devanagari" w:hAnsi="Lohit Devanagari" w:cs="Lohit Devanagari"/>
-          <w:b/>
-          <w:b/>
-          <w:bCs/>
-          <w:color w:val="009933"/>
-          <w:position w:val="0"/>
-          <w:sz w:val="24"/>
-          <w:sz w:val="24"/>
-          <w:sz w:val="24"/>
-          <w:u w:val="single" w:color="000000"/>
-          <w:vertAlign w:val="baseline"/>
-          <w:lang w:bidi="hi-IN"/>
-        </w:rPr>
-        <w:t xml:space="preserve">वक्तव्यकाशिका </w:t>
       </w:r>
       <w:r>
         <w:rPr>
@@ -49372,7 +49366,7 @@
       <w:shd w:fill="FFFFFF" w:val="clear"/>
       <w:suppressAutoHyphens w:val="false"/>
       <w:bidi w:val="0"/>
-      <w:spacing w:lineRule="auto" w:line="148" w:before="0" w:after="0"/>
+      <w:spacing w:lineRule="auto" w:line="146" w:before="0" w:after="0"/>
       <w:ind w:left="0" w:right="0" w:hanging="0"/>
       <w:jc w:val="center"/>
     </w:pPr>
@@ -49420,7 +49414,7 @@
       </w:tabs>
       <w:suppressAutoHyphens w:val="false"/>
       <w:bidi w:val="0"/>
-      <w:spacing w:lineRule="auto" w:line="160" w:before="0" w:after="80"/>
+      <w:spacing w:lineRule="auto" w:line="158" w:before="0" w:after="80"/>
       <w:ind w:left="0" w:right="0" w:hanging="0"/>
       <w:jc w:val="both"/>
     </w:pPr>

</xml_diff>

<commit_message>
Commit No. 10 - Identification of prateeka
</commit_message>
<xml_diff>
--- a/01_Varnakam.docx
+++ b/01_Varnakam.docx
@@ -18050,6 +18050,870 @@
           <w:lang w:bidi="sa-IN"/>
         </w:rPr>
         <w:t>इति ।</w:t>
+      </w:r>
+    </w:p>
+    <w:p>
+      <w:pPr>
+        <w:pStyle w:val="F1"/>
+        <w:tabs>
+          <w:tab w:val="left" w:pos="1131" w:leader="none"/>
+          <w:tab w:val="left" w:pos="1700" w:leader="none"/>
+        </w:tabs>
+        <w:bidi w:val="0"/>
+        <w:spacing w:lineRule="auto" w:line="360"/>
+        <w:jc w:val="both"/>
+        <w:rPr>
+          <w:rFonts w:ascii="Lohit Devanagari" w:hAnsi="Lohit Devanagari" w:cs="Lohit Devanagari"/>
+          <w:color w:val="009933"/>
+          <w:lang w:bidi="sa-IN"/>
+        </w:rPr>
+      </w:pPr>
+      <w:r>
+        <w:rPr>
+          <w:rFonts w:cs="Lohit Devanagari" w:ascii="Lohit Devanagari" w:hAnsi="Lohit Devanagari"/>
+          <w:color w:val="009933"/>
+          <w:lang w:bidi="sa-IN"/>
+        </w:rPr>
+        <w:tab/>
+      </w:r>
+      <w:r>
+        <w:rPr>
+          <w:rFonts w:ascii="Lohit Devanagari" w:hAnsi="Lohit Devanagari" w:cs="Lohit Devanagari"/>
+          <w:color w:val="009933"/>
+          <w:lang w:bidi="sa-IN"/>
+        </w:rPr>
+        <w:t>इ</w:t>
+      </w:r>
+      <w:r>
+        <w:rPr>
+          <w:rFonts w:ascii="Lohit Devanagari" w:hAnsi="Lohit Devanagari" w:cs="Lohit Devanagari"/>
+          <w:color w:val="009933"/>
+        </w:rPr>
+        <w:t>व</w:t>
+      </w:r>
+      <w:r>
+        <w:rPr>
+          <w:rFonts w:ascii="Lohit Devanagari" w:hAnsi="Lohit Devanagari" w:cs="Lohit Devanagari"/>
+          <w:color w:val="009933"/>
+          <w:lang w:bidi="sa-IN"/>
+        </w:rPr>
+        <w:t>शब्द आभासार्थः । अहमित्यभिमन्यमानस्येत्युक</w:t>
+      </w:r>
+      <w:r>
+        <w:rPr>
+          <w:rFonts w:ascii="Lohit Devanagari" w:hAnsi="Lohit Devanagari" w:cs="Lohit Devanagari"/>
+          <w:color w:val="009933"/>
+        </w:rPr>
+        <w:t>्</w:t>
+      </w:r>
+      <w:r>
+        <w:rPr>
+          <w:rFonts w:ascii="Lohit Devanagari" w:hAnsi="Lohit Devanagari" w:cs="Lohit Devanagari"/>
+          <w:color w:val="009933"/>
+          <w:lang w:bidi="sa-IN"/>
+        </w:rPr>
+        <w:t>त्या अध्यस्तत्वमुक्तम् । पुनरप्यभिमन्यम</w:t>
+      </w:r>
+      <w:r>
+        <w:rPr>
+          <w:rFonts w:ascii="Lohit Devanagari" w:hAnsi="Lohit Devanagari" w:cs="Lohit Devanagari"/>
+          <w:color w:val="009933"/>
+        </w:rPr>
+        <w:t>ा</w:t>
+      </w:r>
+      <w:r>
+        <w:rPr>
+          <w:rFonts w:ascii="Lohit Devanagari" w:hAnsi="Lohit Devanagari" w:cs="Lohit Devanagari"/>
+          <w:color w:val="009933"/>
+          <w:lang w:bidi="sa-IN"/>
+        </w:rPr>
+        <w:t>नस्य स</w:t>
+      </w:r>
+      <w:r>
+        <w:rPr>
+          <w:rFonts w:ascii="Lohit Devanagari" w:hAnsi="Lohit Devanagari" w:cs="Lohit Devanagari"/>
+          <w:color w:val="009933"/>
+        </w:rPr>
+        <w:t>म</w:t>
+      </w:r>
+      <w:r>
+        <w:rPr>
+          <w:rFonts w:ascii="Lohit Devanagari" w:hAnsi="Lohit Devanagari" w:cs="Lohit Devanagari"/>
+          <w:color w:val="009933"/>
+          <w:lang w:bidi="sa-IN"/>
+        </w:rPr>
+        <w:t xml:space="preserve">्भेद </w:t>
+      </w:r>
+      <w:r>
+        <w:rPr>
+          <w:rFonts w:ascii="Lohit Devanagari" w:hAnsi="Lohit Devanagari" w:cs="Lohit Devanagari"/>
+          <w:color w:val="009933"/>
+        </w:rPr>
+        <w:t>इ</w:t>
+      </w:r>
+      <w:r>
+        <w:rPr>
+          <w:rFonts w:ascii="Lohit Devanagari" w:hAnsi="Lohit Devanagari" w:cs="Lohit Devanagari"/>
+          <w:color w:val="009933"/>
+          <w:lang w:bidi="sa-IN"/>
+        </w:rPr>
+        <w:t>वेति चाध्यस्तत्वमुक्तम् । अतोऽध्यस्तस्याध्यस</w:t>
+      </w:r>
+      <w:r>
+        <w:rPr>
+          <w:rFonts w:ascii="Lohit Devanagari" w:hAnsi="Lohit Devanagari" w:cs="Lohit Devanagari"/>
+          <w:color w:val="009933"/>
+        </w:rPr>
+        <w:t>्</w:t>
+      </w:r>
+      <w:r>
+        <w:rPr>
+          <w:rFonts w:ascii="Lohit Devanagari" w:hAnsi="Lohit Devanagari" w:cs="Lohit Devanagari"/>
+          <w:color w:val="009933"/>
+          <w:lang w:bidi="sa-IN"/>
+        </w:rPr>
+        <w:t>तत्व</w:t>
+      </w:r>
+      <w:r>
+        <w:rPr>
+          <w:rFonts w:cs="Lohit Devanagari" w:ascii="Lohit Devanagari" w:hAnsi="Lohit Devanagari"/>
+          <w:color w:val="009933"/>
+          <w:lang w:bidi="sa-IN"/>
+        </w:rPr>
+        <w:t>-</w:t>
+      </w:r>
+      <w:r>
+        <w:rPr>
+          <w:rFonts w:ascii="Lohit Devanagari" w:hAnsi="Lohit Devanagari" w:cs="Lohit Devanagari"/>
+          <w:color w:val="009933"/>
+          <w:lang w:bidi="sa-IN"/>
+        </w:rPr>
+        <w:t>मसङ्गतमित्याश</w:t>
+      </w:r>
+      <w:r>
+        <w:rPr>
+          <w:rFonts w:ascii="Lohit Devanagari" w:hAnsi="Lohit Devanagari" w:cs="Lohit Devanagari"/>
+          <w:color w:val="009933"/>
+        </w:rPr>
+        <w:t>ङ</w:t>
+      </w:r>
+      <w:r>
+        <w:rPr>
+          <w:rFonts w:ascii="Lohit Devanagari" w:hAnsi="Lohit Devanagari" w:cs="Lohit Devanagari"/>
+          <w:color w:val="009933"/>
+          <w:lang w:bidi="sa-IN"/>
+        </w:rPr>
+        <w:t>्क्य तद्विधा</w:t>
+      </w:r>
+      <w:r>
+        <w:rPr>
+          <w:rFonts w:ascii="Lohit Devanagari" w:hAnsi="Lohit Devanagari" w:cs="Lohit Devanagari"/>
+          <w:color w:val="009933"/>
+        </w:rPr>
+        <w:t>भ</w:t>
+      </w:r>
+      <w:r>
+        <w:rPr>
+          <w:rFonts w:ascii="Lohit Devanagari" w:hAnsi="Lohit Devanagari" w:cs="Lohit Devanagari"/>
+          <w:color w:val="009933"/>
+          <w:lang w:bidi="sa-IN"/>
+        </w:rPr>
+        <w:t>िम</w:t>
+      </w:r>
+      <w:r>
+        <w:rPr>
+          <w:rFonts w:ascii="Lohit Devanagari" w:hAnsi="Lohit Devanagari" w:cs="Lohit Devanagari"/>
+          <w:color w:val="009933"/>
+        </w:rPr>
+        <w:t>ा</w:t>
+      </w:r>
+      <w:r>
+        <w:rPr>
+          <w:rFonts w:ascii="Lohit Devanagari" w:hAnsi="Lohit Devanagari" w:cs="Lohit Devanagari"/>
+          <w:color w:val="009933"/>
+          <w:lang w:bidi="sa-IN"/>
+        </w:rPr>
+        <w:t>न एव स</w:t>
+      </w:r>
+      <w:r>
+        <w:rPr>
+          <w:rFonts w:ascii="Lohit Devanagari" w:hAnsi="Lohit Devanagari" w:cs="Lohit Devanagari"/>
+          <w:color w:val="009933"/>
+        </w:rPr>
+        <w:t>म</w:t>
+      </w:r>
+      <w:r>
+        <w:rPr>
+          <w:rFonts w:ascii="Lohit Devanagari" w:hAnsi="Lohit Devanagari" w:cs="Lohit Devanagari"/>
+          <w:color w:val="009933"/>
+          <w:lang w:bidi="sa-IN"/>
+        </w:rPr>
+        <w:t>्भेद इवावभासस्या</w:t>
+      </w:r>
+      <w:r>
+        <w:rPr>
+          <w:rFonts w:ascii="Lohit Devanagari" w:hAnsi="Lohit Devanagari" w:cs="Lohit Devanagari"/>
+          <w:color w:val="009933"/>
+        </w:rPr>
+        <w:t>ध</w:t>
+      </w:r>
+      <w:r>
+        <w:rPr>
+          <w:rFonts w:ascii="Lohit Devanagari" w:hAnsi="Lohit Devanagari" w:cs="Lohit Devanagari"/>
+          <w:color w:val="009933"/>
+          <w:lang w:bidi="sa-IN"/>
+        </w:rPr>
+        <w:t>्यास इ</w:t>
+      </w:r>
+      <w:r>
+        <w:rPr>
+          <w:rFonts w:ascii="Lohit Devanagari" w:hAnsi="Lohit Devanagari" w:cs="Lohit Devanagari"/>
+          <w:color w:val="009933"/>
+        </w:rPr>
+        <w:t>त्य</w:t>
+      </w:r>
+      <w:r>
+        <w:rPr>
+          <w:rFonts w:ascii="Lohit Devanagari" w:hAnsi="Lohit Devanagari" w:cs="Lohit Devanagari"/>
+          <w:color w:val="009933"/>
+          <w:lang w:bidi="sa-IN"/>
+        </w:rPr>
+        <w:t>ा</w:t>
+      </w:r>
+      <w:r>
+        <w:rPr>
+          <w:rFonts w:ascii="Lohit Devanagari" w:hAnsi="Lohit Devanagari" w:cs="Lohit Devanagari"/>
+          <w:color w:val="009933"/>
+        </w:rPr>
+        <w:t>ह</w:t>
+      </w:r>
+      <w:r>
+        <w:rPr>
+          <w:rFonts w:ascii="Lohit Devanagari" w:hAnsi="Lohit Devanagari" w:cs="Lohit Devanagari"/>
+          <w:color w:val="009933"/>
+          <w:lang w:bidi="sa-IN"/>
+        </w:rPr>
+        <w:t xml:space="preserve"> </w:t>
+      </w:r>
+      <w:r>
+        <w:rPr>
+          <w:rFonts w:cs="Lohit Devanagari" w:ascii="Lohit Devanagari" w:hAnsi="Lohit Devanagari"/>
+          <w:color w:val="009933"/>
+          <w:lang w:bidi="sa-IN"/>
+        </w:rPr>
+        <w:t xml:space="preserve">- </w:t>
+      </w:r>
+      <w:r>
+        <w:rPr>
+          <w:rFonts w:ascii="Lohit Devanagari" w:hAnsi="Lohit Devanagari" w:cs="Lohit Devanagari"/>
+          <w:b/>
+          <w:b/>
+          <w:bCs/>
+          <w:color w:val="009933"/>
+          <w:lang w:bidi="sa-IN"/>
+        </w:rPr>
+        <w:t>स एवे</w:t>
+      </w:r>
+      <w:r>
+        <w:rPr>
+          <w:rFonts w:ascii="Lohit Devanagari" w:hAnsi="Lohit Devanagari" w:cs="Lohit Devanagari"/>
+          <w:color w:val="009933"/>
+          <w:lang w:bidi="sa-IN"/>
+        </w:rPr>
+        <w:t xml:space="preserve">ति । </w:t>
+      </w:r>
+      <w:r>
+        <w:rPr>
+          <w:rFonts w:ascii="Lohit Devanagari" w:hAnsi="Lohit Devanagari" w:cs="Lohit Devanagari"/>
+          <w:b/>
+          <w:b/>
+          <w:bCs/>
+          <w:color w:val="009933"/>
+          <w:lang w:bidi="sa-IN"/>
+        </w:rPr>
+        <w:t>विषया</w:t>
+      </w:r>
+      <w:r>
+        <w:rPr>
+          <w:rFonts w:ascii="Lohit Devanagari" w:hAnsi="Lohit Devanagari" w:cs="Lohit Devanagari"/>
+          <w:b/>
+          <w:b/>
+          <w:bCs/>
+          <w:color w:val="009933"/>
+        </w:rPr>
+        <w:t>ध</w:t>
+      </w:r>
+      <w:r>
+        <w:rPr>
+          <w:rFonts w:ascii="Lohit Devanagari" w:hAnsi="Lohit Devanagari" w:cs="Lohit Devanagari"/>
+          <w:b/>
+          <w:b/>
+          <w:bCs/>
+          <w:color w:val="009933"/>
+          <w:lang w:bidi="sa-IN"/>
+        </w:rPr>
+        <w:t>्या</w:t>
+      </w:r>
+      <w:r>
+        <w:rPr>
+          <w:rFonts w:ascii="Lohit Devanagari" w:hAnsi="Lohit Devanagari" w:cs="Lohit Devanagari"/>
+          <w:b/>
+          <w:b/>
+          <w:bCs/>
+          <w:color w:val="009933"/>
+        </w:rPr>
+        <w:t>स</w:t>
+      </w:r>
+      <w:r>
+        <w:rPr>
+          <w:rFonts w:ascii="Lohit Devanagari" w:hAnsi="Lohit Devanagari" w:cs="Lohit Devanagari"/>
+          <w:color w:val="009933"/>
+          <w:lang w:bidi="sa-IN"/>
+        </w:rPr>
+        <w:t xml:space="preserve"> इति धर्म्य</w:t>
+      </w:r>
+      <w:r>
+        <w:rPr>
+          <w:rFonts w:ascii="Lohit Devanagari" w:hAnsi="Lohit Devanagari" w:cs="Lohit Devanagari"/>
+          <w:color w:val="009933"/>
+        </w:rPr>
+        <w:t>ध</w:t>
+      </w:r>
+      <w:r>
+        <w:rPr>
+          <w:rFonts w:ascii="Lohit Devanagari" w:hAnsi="Lohit Devanagari" w:cs="Lohit Devanagari"/>
+          <w:color w:val="009933"/>
+          <w:lang w:bidi="sa-IN"/>
+        </w:rPr>
+        <w:t>्यास इत्यर्थः ।</w:t>
+      </w:r>
+      <w:r>
+        <w:rPr>
+          <w:rFonts w:ascii="Lohit Devanagari" w:hAnsi="Lohit Devanagari" w:cs="Lohit Devanagari"/>
+          <w:color w:val="009933"/>
+        </w:rPr>
+        <w:t xml:space="preserve"> </w:t>
+      </w:r>
+      <w:r>
+        <w:rPr>
+          <w:rFonts w:ascii="Lohit Devanagari" w:hAnsi="Lohit Devanagari" w:cs="Lohit Devanagari"/>
+          <w:b/>
+          <w:b/>
+          <w:bCs/>
+          <w:color w:val="009933"/>
+          <w:lang w:bidi="sa-IN"/>
+        </w:rPr>
+        <w:t>विना विषयाध्यासेने</w:t>
+      </w:r>
+      <w:r>
+        <w:rPr>
+          <w:rFonts w:ascii="Lohit Devanagari" w:hAnsi="Lohit Devanagari" w:cs="Lohit Devanagari"/>
+          <w:color w:val="009933"/>
+          <w:lang w:bidi="sa-IN"/>
+        </w:rPr>
+        <w:t>ति । श्रोत</w:t>
+      </w:r>
+      <w:r>
+        <w:rPr>
+          <w:rFonts w:ascii="Lohit Devanagari" w:hAnsi="Lohit Devanagari" w:cs="Lohit Devanagari"/>
+          <w:color w:val="009933"/>
+        </w:rPr>
+        <w:t>्</w:t>
+      </w:r>
+      <w:r>
+        <w:rPr>
+          <w:rFonts w:ascii="Lohit Devanagari" w:hAnsi="Lohit Devanagari" w:cs="Lohit Devanagari"/>
+          <w:color w:val="009933"/>
+          <w:lang w:bidi="sa-IN"/>
+        </w:rPr>
+        <w:t>रमहं चक्षुर</w:t>
+      </w:r>
+      <w:r>
+        <w:rPr>
+          <w:rFonts w:ascii="Lohit Devanagari" w:hAnsi="Lohit Devanagari" w:cs="Lohit Devanagari"/>
+          <w:color w:val="009933"/>
+        </w:rPr>
+        <w:t>ह</w:t>
+      </w:r>
+      <w:r>
+        <w:rPr>
+          <w:rFonts w:ascii="Lohit Devanagari" w:hAnsi="Lohit Devanagari" w:cs="Lohit Devanagari"/>
+          <w:color w:val="009933"/>
+          <w:lang w:bidi="sa-IN"/>
+        </w:rPr>
+        <w:t>मिति श्रोत्रादिधर्म्यध्यासेनेत्यर्थः । अकर</w:t>
+      </w:r>
+      <w:r>
+        <w:rPr>
+          <w:rFonts w:ascii="Lohit Devanagari" w:hAnsi="Lohit Devanagari" w:cs="Lohit Devanagari"/>
+          <w:color w:val="009933"/>
+        </w:rPr>
+        <w:t>्</w:t>
+      </w:r>
+      <w:r>
+        <w:rPr>
+          <w:rFonts w:ascii="Lohit Devanagari" w:hAnsi="Lohit Devanagari" w:cs="Lohit Devanagari"/>
+          <w:color w:val="009933"/>
+          <w:lang w:bidi="sa-IN"/>
+        </w:rPr>
+        <w:t>मतया स</w:t>
+      </w:r>
+      <w:r>
+        <w:rPr>
+          <w:rFonts w:ascii="Lohit Devanagari" w:hAnsi="Lohit Devanagari" w:cs="Lohit Devanagari"/>
+          <w:color w:val="009933"/>
+        </w:rPr>
+        <w:t>ि</w:t>
+      </w:r>
+      <w:r>
+        <w:rPr>
+          <w:rFonts w:ascii="Lohit Devanagari" w:hAnsi="Lohit Devanagari" w:cs="Lohit Devanagari"/>
+          <w:color w:val="009933"/>
+          <w:lang w:bidi="sa-IN"/>
+        </w:rPr>
+        <w:t>द्धं प्राभाकराभिमतजडरूपात्माख्यवि</w:t>
+      </w:r>
+      <w:r>
+        <w:rPr>
+          <w:rFonts w:ascii="Lohit Devanagari" w:hAnsi="Lohit Devanagari" w:cs="Lohit Devanagari"/>
+          <w:color w:val="009933"/>
+        </w:rPr>
+        <w:t>ष</w:t>
+      </w:r>
+      <w:r>
+        <w:rPr>
+          <w:rFonts w:ascii="Lohit Devanagari" w:hAnsi="Lohit Devanagari" w:cs="Lohit Devanagari"/>
+          <w:color w:val="009933"/>
+          <w:lang w:bidi="sa-IN"/>
+        </w:rPr>
+        <w:t>यिणं व्यावर</w:t>
+      </w:r>
+      <w:r>
+        <w:rPr>
+          <w:rFonts w:ascii="Lohit Devanagari" w:hAnsi="Lohit Devanagari" w:cs="Lohit Devanagari"/>
+          <w:color w:val="009933"/>
+        </w:rPr>
+        <w:t>्</w:t>
+      </w:r>
+      <w:r>
+        <w:rPr>
+          <w:rFonts w:ascii="Lohit Devanagari" w:hAnsi="Lohit Devanagari" w:cs="Lohit Devanagari"/>
+          <w:color w:val="009933"/>
+          <w:lang w:bidi="sa-IN"/>
+        </w:rPr>
+        <w:t xml:space="preserve">तयति </w:t>
+      </w:r>
+      <w:r>
+        <w:rPr>
+          <w:rFonts w:cs="Lohit Devanagari" w:ascii="Lohit Devanagari" w:hAnsi="Lohit Devanagari"/>
+          <w:color w:val="009933"/>
+          <w:lang w:bidi="sa-IN"/>
+        </w:rPr>
+        <w:t xml:space="preserve">- </w:t>
+      </w:r>
+      <w:r>
+        <w:rPr>
+          <w:rFonts w:ascii="Lohit Devanagari" w:hAnsi="Lohit Devanagari" w:cs="Lohit Devanagari"/>
+          <w:b/>
+          <w:b/>
+          <w:bCs/>
+          <w:color w:val="009933"/>
+          <w:lang w:bidi="sa-IN"/>
+        </w:rPr>
+        <w:t>चैतन</w:t>
+      </w:r>
+      <w:r>
+        <w:rPr>
+          <w:rFonts w:ascii="Lohit Devanagari" w:hAnsi="Lohit Devanagari" w:cs="Lohit Devanagari"/>
+          <w:b/>
+          <w:b/>
+          <w:bCs/>
+          <w:color w:val="009933"/>
+        </w:rPr>
+        <w:t>्</w:t>
+      </w:r>
+      <w:r>
+        <w:rPr>
+          <w:rFonts w:ascii="Lohit Devanagari" w:hAnsi="Lohit Devanagari" w:cs="Lohit Devanagari"/>
+          <w:b/>
+          <w:b/>
+          <w:bCs/>
+          <w:color w:val="009933"/>
+          <w:lang w:bidi="sa-IN"/>
+        </w:rPr>
+        <w:t>यस्य</w:t>
+      </w:r>
+      <w:r>
+        <w:rPr>
+          <w:rFonts w:ascii="Lohit Devanagari" w:hAnsi="Lohit Devanagari" w:cs="Lohit Devanagari"/>
+          <w:color w:val="009933"/>
+          <w:lang w:bidi="sa-IN"/>
+        </w:rPr>
+        <w:t xml:space="preserve"> </w:t>
+      </w:r>
+      <w:r>
+        <w:rPr>
+          <w:rFonts w:ascii="Lohit Devanagari" w:hAnsi="Lohit Devanagari" w:cs="Lohit Devanagari"/>
+          <w:b/>
+          <w:b/>
+          <w:bCs/>
+          <w:color w:val="009933"/>
+          <w:lang w:bidi="sa-IN"/>
+        </w:rPr>
+        <w:t>तद्धर्</w:t>
+      </w:r>
+      <w:r>
+        <w:rPr>
+          <w:rFonts w:ascii="Lohit Devanagari" w:hAnsi="Lohit Devanagari" w:cs="Lohit Devanagari"/>
+          <w:b/>
+          <w:b/>
+          <w:bCs/>
+          <w:color w:val="009933"/>
+        </w:rPr>
+        <w:t>म</w:t>
+      </w:r>
+      <w:r>
+        <w:rPr>
+          <w:rFonts w:ascii="Lohit Devanagari" w:hAnsi="Lohit Devanagari" w:cs="Lohit Devanagari"/>
+          <w:b/>
+          <w:b/>
+          <w:bCs/>
+          <w:color w:val="009933"/>
+          <w:lang w:bidi="sa-IN"/>
+        </w:rPr>
+        <w:t>ाणां चेत</w:t>
+      </w:r>
+      <w:r>
+        <w:rPr>
+          <w:rFonts w:ascii="Lohit Devanagari" w:hAnsi="Lohit Devanagari" w:cs="Lohit Devanagari"/>
+          <w:b/>
+          <w:b/>
+          <w:bCs/>
+          <w:color w:val="009933"/>
+        </w:rPr>
+        <w:t>्</w:t>
+      </w:r>
+      <w:r>
+        <w:rPr>
+          <w:rFonts w:ascii="Lohit Devanagari" w:hAnsi="Lohit Devanagari" w:cs="Lohit Devanagari"/>
+          <w:b/>
+          <w:b/>
+          <w:bCs/>
+          <w:color w:val="009933"/>
+          <w:lang w:bidi="sa-IN"/>
+        </w:rPr>
+        <w:t xml:space="preserve">यर्थ </w:t>
+      </w:r>
+      <w:r>
+        <w:rPr>
+          <w:rFonts w:ascii="Lohit Devanagari" w:hAnsi="Lohit Devanagari" w:cs="Lohit Devanagari"/>
+          <w:color w:val="009933"/>
+          <w:lang w:bidi="sa-IN"/>
+        </w:rPr>
+        <w:t xml:space="preserve">इति </w:t>
+      </w:r>
+      <w:r>
+        <w:rPr>
+          <w:rFonts w:ascii="Lohit Devanagari" w:hAnsi="Lohit Devanagari" w:cs="Lohit Devanagari"/>
+          <w:color w:val="009933"/>
+        </w:rPr>
+        <w:t>।</w:t>
+      </w:r>
+      <w:r>
+        <w:rPr>
+          <w:rFonts w:ascii="Lohit Devanagari" w:hAnsi="Lohit Devanagari" w:cs="Lohit Devanagari"/>
+          <w:color w:val="009933"/>
+          <w:lang w:bidi="sa-IN"/>
+        </w:rPr>
+        <w:t xml:space="preserve"> ननु व</w:t>
+      </w:r>
+      <w:r>
+        <w:rPr>
+          <w:rFonts w:ascii="Lohit Devanagari" w:hAnsi="Lohit Devanagari" w:cs="Lohit Devanagari"/>
+          <w:color w:val="009933"/>
+        </w:rPr>
+        <w:t>ि</w:t>
+      </w:r>
+      <w:r>
+        <w:rPr>
+          <w:rFonts w:ascii="Lohit Devanagari" w:hAnsi="Lohit Devanagari" w:cs="Lohit Devanagari"/>
+          <w:color w:val="009933"/>
+          <w:lang w:bidi="sa-IN"/>
+        </w:rPr>
+        <w:t>षयिण इत</w:t>
+      </w:r>
+      <w:r>
+        <w:rPr>
+          <w:rFonts w:ascii="Lohit Devanagari" w:hAnsi="Lohit Devanagari" w:cs="Lohit Devanagari"/>
+          <w:color w:val="009933"/>
+        </w:rPr>
+        <w:t>्</w:t>
+      </w:r>
+      <w:r>
+        <w:rPr>
+          <w:rFonts w:ascii="Lohit Devanagari" w:hAnsi="Lohit Devanagari" w:cs="Lohit Devanagari"/>
+          <w:color w:val="009933"/>
+          <w:lang w:bidi="sa-IN"/>
+        </w:rPr>
+        <w:t>यत्र विषयीत्य</w:t>
+      </w:r>
+      <w:r>
+        <w:rPr>
+          <w:rFonts w:ascii="Lohit Devanagari" w:hAnsi="Lohit Devanagari" w:cs="Lohit Devanagari"/>
+          <w:color w:val="009933"/>
+        </w:rPr>
+        <w:t>ु</w:t>
+      </w:r>
+      <w:r>
+        <w:rPr>
+          <w:rFonts w:ascii="Lohit Devanagari" w:hAnsi="Lohit Devanagari" w:cs="Lohit Devanagari"/>
+          <w:color w:val="009933"/>
+          <w:lang w:bidi="sa-IN"/>
+        </w:rPr>
+        <w:t>क्ते प्राभाकराभिमतजडरूपवि</w:t>
+      </w:r>
+      <w:r>
+        <w:rPr>
+          <w:rFonts w:ascii="Lohit Devanagari" w:hAnsi="Lohit Devanagari" w:cs="Lohit Devanagari"/>
+          <w:color w:val="009933"/>
+        </w:rPr>
+        <w:t>ष</w:t>
+      </w:r>
+      <w:r>
+        <w:rPr>
+          <w:rFonts w:ascii="Lohit Devanagari" w:hAnsi="Lohit Devanagari" w:cs="Lohit Devanagari"/>
+          <w:color w:val="009933"/>
+          <w:lang w:bidi="sa-IN"/>
+        </w:rPr>
+        <w:t>यिणं प्र</w:t>
+      </w:r>
+      <w:r>
+        <w:rPr>
+          <w:rFonts w:ascii="Lohit Devanagari" w:hAnsi="Lohit Devanagari" w:cs="Lohit Devanagari"/>
+          <w:color w:val="009933"/>
+        </w:rPr>
+        <w:t>ा</w:t>
+      </w:r>
+      <w:r>
+        <w:rPr>
+          <w:rFonts w:ascii="Lohit Devanagari" w:hAnsi="Lohit Devanagari" w:cs="Lohit Devanagari"/>
+          <w:color w:val="009933"/>
+          <w:lang w:bidi="sa-IN"/>
+        </w:rPr>
+        <w:t>प्तं व्यावर</w:t>
+      </w:r>
+      <w:r>
+        <w:rPr>
+          <w:rFonts w:ascii="Lohit Devanagari" w:hAnsi="Lohit Devanagari" w:cs="Lohit Devanagari"/>
+          <w:color w:val="009933"/>
+        </w:rPr>
+        <w:t>्तय</w:t>
+      </w:r>
+      <w:r>
+        <w:rPr>
+          <w:rFonts w:ascii="Lohit Devanagari" w:hAnsi="Lohit Devanagari" w:cs="Lohit Devanagari"/>
+          <w:color w:val="009933"/>
+          <w:lang w:bidi="sa-IN"/>
+        </w:rPr>
+        <w:t xml:space="preserve">ति </w:t>
+      </w:r>
+      <w:r>
+        <w:rPr>
+          <w:rFonts w:cs="Lohit Devanagari" w:ascii="Lohit Devanagari" w:hAnsi="Lohit Devanagari"/>
+          <w:color w:val="009933"/>
+          <w:lang w:bidi="sa-IN"/>
+        </w:rPr>
+        <w:t xml:space="preserve">- </w:t>
+      </w:r>
+      <w:r>
+        <w:rPr>
+          <w:rFonts w:ascii="Lohit Devanagari" w:hAnsi="Lohit Devanagari" w:cs="Lohit Devanagari"/>
+          <w:b/>
+          <w:b/>
+          <w:bCs/>
+          <w:color w:val="009933"/>
+          <w:lang w:bidi="sa-IN"/>
+        </w:rPr>
+        <w:t>चैतन्ये</w:t>
+      </w:r>
+      <w:r>
+        <w:rPr>
+          <w:rFonts w:ascii="Lohit Devanagari" w:hAnsi="Lohit Devanagari" w:cs="Lohit Devanagari"/>
+          <w:color w:val="009933"/>
+          <w:lang w:bidi="sa-IN"/>
+        </w:rPr>
+        <w:t>ति । परिणामिब्रह्मवादिन</w:t>
+      </w:r>
+      <w:r>
+        <w:rPr>
+          <w:rFonts w:ascii="Lohit Devanagari" w:hAnsi="Lohit Devanagari" w:cs="Lohit Devanagari"/>
+          <w:color w:val="009933"/>
+        </w:rPr>
+        <w:t>ा</w:t>
+      </w:r>
+      <w:r>
+        <w:rPr>
+          <w:rFonts w:ascii="Lohit Devanagari" w:hAnsi="Lohit Devanagari" w:cs="Lohit Devanagari"/>
+          <w:color w:val="009933"/>
+          <w:lang w:bidi="sa-IN"/>
+        </w:rPr>
+        <w:t>ङ्गी</w:t>
+      </w:r>
+      <w:r>
+        <w:rPr>
+          <w:rFonts w:cs="Lohit Devanagari" w:ascii="Lohit Devanagari" w:hAnsi="Lohit Devanagari"/>
+          <w:color w:val="009933"/>
+          <w:lang w:bidi="sa-IN"/>
+        </w:rPr>
+        <w:t>-</w:t>
+      </w:r>
+      <w:r>
+        <w:rPr>
+          <w:rFonts w:ascii="Lohit Devanagari" w:hAnsi="Lohit Devanagari" w:cs="Lohit Devanagari"/>
+          <w:color w:val="009933"/>
+          <w:lang w:bidi="sa-IN"/>
+        </w:rPr>
+        <w:t>कृतचिज्जडात्</w:t>
+      </w:r>
+      <w:r>
+        <w:rPr>
+          <w:rFonts w:ascii="Lohit Devanagari" w:hAnsi="Lohit Devanagari" w:cs="Lohit Devanagari"/>
+          <w:color w:val="009933"/>
+        </w:rPr>
+        <w:t>म</w:t>
+      </w:r>
+      <w:r>
+        <w:rPr>
+          <w:rFonts w:ascii="Lohit Devanagari" w:hAnsi="Lohit Devanagari" w:cs="Lohit Devanagari"/>
+          <w:color w:val="009933"/>
+          <w:lang w:bidi="sa-IN"/>
+        </w:rPr>
+        <w:t>त्वं व्यावर</w:t>
+      </w:r>
+      <w:r>
+        <w:rPr>
+          <w:rFonts w:ascii="Lohit Devanagari" w:hAnsi="Lohit Devanagari" w:cs="Lohit Devanagari"/>
+          <w:color w:val="009933"/>
+        </w:rPr>
+        <w:t>्तय</w:t>
+      </w:r>
+      <w:r>
+        <w:rPr>
+          <w:rFonts w:ascii="Lohit Devanagari" w:hAnsi="Lohit Devanagari" w:cs="Lohit Devanagari"/>
+          <w:color w:val="009933"/>
+          <w:lang w:bidi="sa-IN"/>
+        </w:rPr>
+        <w:t xml:space="preserve">ति </w:t>
+      </w:r>
+      <w:r>
+        <w:rPr>
+          <w:rFonts w:cs="Lohit Devanagari" w:ascii="Lohit Devanagari" w:hAnsi="Lohit Devanagari"/>
+          <w:color w:val="009933"/>
+          <w:lang w:bidi="sa-IN"/>
+        </w:rPr>
+        <w:t xml:space="preserve">- </w:t>
+      </w:r>
+      <w:r>
+        <w:rPr>
+          <w:rFonts w:ascii="Lohit Devanagari" w:hAnsi="Lohit Devanagari" w:cs="Lohit Devanagari"/>
+          <w:b/>
+          <w:b/>
+          <w:bCs/>
+          <w:color w:val="009933"/>
+          <w:lang w:bidi="sa-IN"/>
+        </w:rPr>
+        <w:t>एकरसस्ये</w:t>
+      </w:r>
+      <w:r>
+        <w:rPr>
+          <w:rFonts w:ascii="Lohit Devanagari" w:hAnsi="Lohit Devanagari" w:cs="Lohit Devanagari"/>
+          <w:color w:val="009933"/>
+          <w:lang w:bidi="sa-IN"/>
+        </w:rPr>
+        <w:t xml:space="preserve">ति । </w:t>
+      </w:r>
+      <w:r>
+        <w:rPr>
+          <w:rFonts w:ascii="Lohit Devanagari" w:hAnsi="Lohit Devanagari" w:cs="Lohit Devanagari"/>
+          <w:b/>
+          <w:b/>
+          <w:bCs/>
+          <w:color w:val="009933"/>
+          <w:lang w:bidi="sa-IN"/>
+        </w:rPr>
+        <w:t>नित्यत्वमि</w:t>
+      </w:r>
+      <w:r>
+        <w:rPr>
+          <w:rFonts w:ascii="Lohit Devanagari" w:hAnsi="Lohit Devanagari" w:cs="Lohit Devanagari"/>
+          <w:color w:val="009933"/>
+          <w:lang w:bidi="sa-IN"/>
+        </w:rPr>
+        <w:t xml:space="preserve">ति । सत्यत्वमित्यर्थः । </w:t>
+      </w:r>
+      <w:r>
+        <w:rPr>
+          <w:rFonts w:ascii="Lohit Devanagari" w:hAnsi="Lohit Devanagari" w:cs="Lohit Devanagari"/>
+          <w:b/>
+          <w:b/>
+          <w:bCs/>
+          <w:color w:val="009933"/>
+          <w:lang w:bidi="sa-IN"/>
+        </w:rPr>
+        <w:t>पृथगिवे</w:t>
+      </w:r>
+      <w:r>
+        <w:rPr>
+          <w:rFonts w:ascii="Lohit Devanagari" w:hAnsi="Lohit Devanagari" w:cs="Lohit Devanagari"/>
+          <w:color w:val="009933"/>
+          <w:lang w:bidi="sa-IN"/>
+        </w:rPr>
+        <w:t>ति । अन्तःकरणवृत्त्युपाधिनिमित</w:t>
+      </w:r>
+      <w:r>
+        <w:rPr>
+          <w:rFonts w:ascii="Lohit Devanagari" w:hAnsi="Lohit Devanagari" w:cs="Lohit Devanagari"/>
+          <w:color w:val="009933"/>
+        </w:rPr>
+        <w:t>्</w:t>
+      </w:r>
+      <w:r>
+        <w:rPr>
+          <w:rFonts w:ascii="Lohit Devanagari" w:hAnsi="Lohit Devanagari" w:cs="Lohit Devanagari"/>
+          <w:color w:val="009933"/>
+          <w:lang w:bidi="sa-IN"/>
+        </w:rPr>
+        <w:t>ततया नानेवावभ</w:t>
+      </w:r>
+      <w:r>
+        <w:rPr>
+          <w:rFonts w:ascii="Lohit Devanagari" w:hAnsi="Lohit Devanagari" w:cs="Lohit Devanagari"/>
+          <w:color w:val="009933"/>
+        </w:rPr>
+        <w:t>ा</w:t>
+      </w:r>
+      <w:r>
+        <w:rPr>
+          <w:rFonts w:ascii="Lohit Devanagari" w:hAnsi="Lohit Devanagari" w:cs="Lohit Devanagari"/>
+          <w:color w:val="009933"/>
+          <w:lang w:bidi="sa-IN"/>
+        </w:rPr>
+        <w:t>सन्त इत्य</w:t>
+      </w:r>
+      <w:r>
+        <w:rPr>
+          <w:rFonts w:ascii="Lohit Devanagari" w:hAnsi="Lohit Devanagari" w:cs="Lohit Devanagari"/>
+          <w:color w:val="009933"/>
+        </w:rPr>
+        <w:t>र</w:t>
+      </w:r>
+      <w:r>
+        <w:rPr>
+          <w:rFonts w:ascii="Lohit Devanagari" w:hAnsi="Lohit Devanagari" w:cs="Lohit Devanagari"/>
+          <w:color w:val="009933"/>
+          <w:lang w:bidi="sa-IN"/>
+        </w:rPr>
+        <w:t>्थः ।</w:t>
       </w:r>
     </w:p>
     <w:p>
@@ -18064,804 +18928,6 @@
         <w:jc w:val="both"/>
         <w:rPr/>
       </w:pPr>
-      <w:r>
-        <w:rPr>
-          <w:rFonts w:cs="Lohit Devanagari" w:ascii="Lohit Devanagari" w:hAnsi="Lohit Devanagari"/>
-          <w:color w:val="009933"/>
-          <w:lang w:bidi="sa-IN"/>
-        </w:rPr>
-        <w:tab/>
-      </w:r>
-      <w:r>
-        <w:rPr>
-          <w:rFonts w:ascii="Lohit Devanagari" w:hAnsi="Lohit Devanagari" w:cs="Lohit Devanagari"/>
-          <w:color w:val="009933"/>
-          <w:lang w:bidi="sa-IN"/>
-        </w:rPr>
-        <w:t>इ</w:t>
-      </w:r>
-      <w:r>
-        <w:rPr>
-          <w:rFonts w:ascii="Lohit Devanagari" w:hAnsi="Lohit Devanagari" w:cs="Lohit Devanagari"/>
-          <w:color w:val="009933"/>
-        </w:rPr>
-        <w:t>व</w:t>
-      </w:r>
-      <w:r>
-        <w:rPr>
-          <w:rFonts w:ascii="Lohit Devanagari" w:hAnsi="Lohit Devanagari" w:cs="Lohit Devanagari"/>
-          <w:color w:val="009933"/>
-          <w:lang w:bidi="sa-IN"/>
-        </w:rPr>
-        <w:t>शब्द आभासार्थः । अहमित्यभिमन्यमानस्येत्युक</w:t>
-      </w:r>
-      <w:r>
-        <w:rPr>
-          <w:rFonts w:ascii="Lohit Devanagari" w:hAnsi="Lohit Devanagari" w:cs="Lohit Devanagari"/>
-          <w:color w:val="009933"/>
-        </w:rPr>
-        <w:t>्</w:t>
-      </w:r>
-      <w:r>
-        <w:rPr>
-          <w:rFonts w:ascii="Lohit Devanagari" w:hAnsi="Lohit Devanagari" w:cs="Lohit Devanagari"/>
-          <w:color w:val="009933"/>
-          <w:lang w:bidi="sa-IN"/>
-        </w:rPr>
-        <w:t>त्या अध्यस्तत्वमुक्तम् । पुनरप्यभिमन्यम</w:t>
-      </w:r>
-      <w:r>
-        <w:rPr>
-          <w:rFonts w:ascii="Lohit Devanagari" w:hAnsi="Lohit Devanagari" w:cs="Lohit Devanagari"/>
-          <w:color w:val="009933"/>
-        </w:rPr>
-        <w:t>ा</w:t>
-      </w:r>
-      <w:r>
-        <w:rPr>
-          <w:rFonts w:ascii="Lohit Devanagari" w:hAnsi="Lohit Devanagari" w:cs="Lohit Devanagari"/>
-          <w:color w:val="009933"/>
-          <w:lang w:bidi="sa-IN"/>
-        </w:rPr>
-        <w:t>नस्य स</w:t>
-      </w:r>
-      <w:r>
-        <w:rPr>
-          <w:rFonts w:ascii="Lohit Devanagari" w:hAnsi="Lohit Devanagari" w:cs="Lohit Devanagari"/>
-          <w:color w:val="009933"/>
-        </w:rPr>
-        <w:t>म</w:t>
-      </w:r>
-      <w:r>
-        <w:rPr>
-          <w:rFonts w:ascii="Lohit Devanagari" w:hAnsi="Lohit Devanagari" w:cs="Lohit Devanagari"/>
-          <w:color w:val="009933"/>
-          <w:lang w:bidi="sa-IN"/>
-        </w:rPr>
-        <w:t xml:space="preserve">्भेद </w:t>
-      </w:r>
-      <w:r>
-        <w:rPr>
-          <w:rFonts w:ascii="Lohit Devanagari" w:hAnsi="Lohit Devanagari" w:cs="Lohit Devanagari"/>
-          <w:color w:val="009933"/>
-        </w:rPr>
-        <w:t>इ</w:t>
-      </w:r>
-      <w:r>
-        <w:rPr>
-          <w:rFonts w:ascii="Lohit Devanagari" w:hAnsi="Lohit Devanagari" w:cs="Lohit Devanagari"/>
-          <w:color w:val="009933"/>
-          <w:lang w:bidi="sa-IN"/>
-        </w:rPr>
-        <w:t>वेति चाध्यस्तत्वमुक्तम् । अतोऽध्यस्तस्याध्यस</w:t>
-      </w:r>
-      <w:r>
-        <w:rPr>
-          <w:rFonts w:ascii="Lohit Devanagari" w:hAnsi="Lohit Devanagari" w:cs="Lohit Devanagari"/>
-          <w:color w:val="009933"/>
-        </w:rPr>
-        <w:t>्</w:t>
-      </w:r>
-      <w:r>
-        <w:rPr>
-          <w:rFonts w:ascii="Lohit Devanagari" w:hAnsi="Lohit Devanagari" w:cs="Lohit Devanagari"/>
-          <w:color w:val="009933"/>
-          <w:lang w:bidi="sa-IN"/>
-        </w:rPr>
-        <w:t>तत्व</w:t>
-      </w:r>
-      <w:r>
-        <w:rPr>
-          <w:rFonts w:cs="Lohit Devanagari" w:ascii="Lohit Devanagari" w:hAnsi="Lohit Devanagari"/>
-          <w:color w:val="009933"/>
-          <w:lang w:bidi="sa-IN"/>
-        </w:rPr>
-        <w:t>-</w:t>
-      </w:r>
-      <w:r>
-        <w:rPr>
-          <w:rFonts w:ascii="Lohit Devanagari" w:hAnsi="Lohit Devanagari" w:cs="Lohit Devanagari"/>
-          <w:color w:val="009933"/>
-          <w:lang w:bidi="sa-IN"/>
-        </w:rPr>
-        <w:t>मसङ्गतमित्याश</w:t>
-      </w:r>
-      <w:r>
-        <w:rPr>
-          <w:rFonts w:ascii="Lohit Devanagari" w:hAnsi="Lohit Devanagari" w:cs="Lohit Devanagari"/>
-          <w:color w:val="009933"/>
-        </w:rPr>
-        <w:t>ङ</w:t>
-      </w:r>
-      <w:r>
-        <w:rPr>
-          <w:rFonts w:ascii="Lohit Devanagari" w:hAnsi="Lohit Devanagari" w:cs="Lohit Devanagari"/>
-          <w:color w:val="009933"/>
-          <w:lang w:bidi="sa-IN"/>
-        </w:rPr>
-        <w:t>्क्य तद्विधा</w:t>
-      </w:r>
-      <w:r>
-        <w:rPr>
-          <w:rFonts w:ascii="Lohit Devanagari" w:hAnsi="Lohit Devanagari" w:cs="Lohit Devanagari"/>
-          <w:color w:val="009933"/>
-        </w:rPr>
-        <w:t>भ</w:t>
-      </w:r>
-      <w:r>
-        <w:rPr>
-          <w:rFonts w:ascii="Lohit Devanagari" w:hAnsi="Lohit Devanagari" w:cs="Lohit Devanagari"/>
-          <w:color w:val="009933"/>
-          <w:lang w:bidi="sa-IN"/>
-        </w:rPr>
-        <w:t>िम</w:t>
-      </w:r>
-      <w:r>
-        <w:rPr>
-          <w:rFonts w:ascii="Lohit Devanagari" w:hAnsi="Lohit Devanagari" w:cs="Lohit Devanagari"/>
-          <w:color w:val="009933"/>
-        </w:rPr>
-        <w:t>ा</w:t>
-      </w:r>
-      <w:r>
-        <w:rPr>
-          <w:rFonts w:ascii="Lohit Devanagari" w:hAnsi="Lohit Devanagari" w:cs="Lohit Devanagari"/>
-          <w:color w:val="009933"/>
-          <w:lang w:bidi="sa-IN"/>
-        </w:rPr>
-        <w:t>न एव स</w:t>
-      </w:r>
-      <w:r>
-        <w:rPr>
-          <w:rFonts w:ascii="Lohit Devanagari" w:hAnsi="Lohit Devanagari" w:cs="Lohit Devanagari"/>
-          <w:color w:val="009933"/>
-        </w:rPr>
-        <w:t>म</w:t>
-      </w:r>
-      <w:r>
-        <w:rPr>
-          <w:rFonts w:ascii="Lohit Devanagari" w:hAnsi="Lohit Devanagari" w:cs="Lohit Devanagari"/>
-          <w:color w:val="009933"/>
-          <w:lang w:bidi="sa-IN"/>
-        </w:rPr>
-        <w:t>्भेद इवावभासस्या</w:t>
-      </w:r>
-      <w:r>
-        <w:rPr>
-          <w:rFonts w:ascii="Lohit Devanagari" w:hAnsi="Lohit Devanagari" w:cs="Lohit Devanagari"/>
-          <w:color w:val="009933"/>
-        </w:rPr>
-        <w:t>ध</w:t>
-      </w:r>
-      <w:r>
-        <w:rPr>
-          <w:rFonts w:ascii="Lohit Devanagari" w:hAnsi="Lohit Devanagari" w:cs="Lohit Devanagari"/>
-          <w:color w:val="009933"/>
-          <w:lang w:bidi="sa-IN"/>
-        </w:rPr>
-        <w:t>्यास इ</w:t>
-      </w:r>
-      <w:r>
-        <w:rPr>
-          <w:rFonts w:ascii="Lohit Devanagari" w:hAnsi="Lohit Devanagari" w:cs="Lohit Devanagari"/>
-          <w:color w:val="009933"/>
-        </w:rPr>
-        <w:t>त्य</w:t>
-      </w:r>
-      <w:r>
-        <w:rPr>
-          <w:rFonts w:ascii="Lohit Devanagari" w:hAnsi="Lohit Devanagari" w:cs="Lohit Devanagari"/>
-          <w:color w:val="009933"/>
-          <w:lang w:bidi="sa-IN"/>
-        </w:rPr>
-        <w:t>ा</w:t>
-      </w:r>
-      <w:r>
-        <w:rPr>
-          <w:rFonts w:ascii="Lohit Devanagari" w:hAnsi="Lohit Devanagari" w:cs="Lohit Devanagari"/>
-          <w:color w:val="009933"/>
-        </w:rPr>
-        <w:t>ह</w:t>
-      </w:r>
-      <w:r>
-        <w:rPr>
-          <w:rFonts w:ascii="Lohit Devanagari" w:hAnsi="Lohit Devanagari" w:cs="Lohit Devanagari"/>
-          <w:color w:val="009933"/>
-          <w:lang w:bidi="sa-IN"/>
-        </w:rPr>
-        <w:t xml:space="preserve"> </w:t>
-      </w:r>
-      <w:r>
-        <w:rPr>
-          <w:rFonts w:cs="Lohit Devanagari" w:ascii="Lohit Devanagari" w:hAnsi="Lohit Devanagari"/>
-          <w:color w:val="009933"/>
-          <w:lang w:bidi="sa-IN"/>
-        </w:rPr>
-        <w:t xml:space="preserve">- </w:t>
-      </w:r>
-      <w:r>
-        <w:rPr>
-          <w:rFonts w:ascii="Lohit Devanagari" w:hAnsi="Lohit Devanagari" w:cs="Lohit Devanagari"/>
-          <w:b/>
-          <w:b/>
-          <w:bCs/>
-          <w:color w:val="009933"/>
-          <w:lang w:bidi="sa-IN"/>
-        </w:rPr>
-        <w:t>स एवे</w:t>
-      </w:r>
-      <w:r>
-        <w:rPr>
-          <w:rFonts w:ascii="Lohit Devanagari" w:hAnsi="Lohit Devanagari" w:cs="Lohit Devanagari"/>
-          <w:color w:val="009933"/>
-          <w:lang w:bidi="sa-IN"/>
-        </w:rPr>
-        <w:t xml:space="preserve">ति । </w:t>
-      </w:r>
-      <w:r>
-        <w:rPr>
-          <w:rFonts w:ascii="Lohit Devanagari" w:hAnsi="Lohit Devanagari" w:cs="Lohit Devanagari"/>
-          <w:b/>
-          <w:b/>
-          <w:bCs/>
-          <w:color w:val="009933"/>
-          <w:lang w:bidi="sa-IN"/>
-        </w:rPr>
-        <w:t>विषया</w:t>
-      </w:r>
-      <w:r>
-        <w:rPr>
-          <w:rFonts w:ascii="Lohit Devanagari" w:hAnsi="Lohit Devanagari" w:cs="Lohit Devanagari"/>
-          <w:b/>
-          <w:b/>
-          <w:bCs/>
-          <w:color w:val="009933"/>
-        </w:rPr>
-        <w:t>ध</w:t>
-      </w:r>
-      <w:r>
-        <w:rPr>
-          <w:rFonts w:ascii="Lohit Devanagari" w:hAnsi="Lohit Devanagari" w:cs="Lohit Devanagari"/>
-          <w:b/>
-          <w:b/>
-          <w:bCs/>
-          <w:color w:val="009933"/>
-          <w:lang w:bidi="sa-IN"/>
-        </w:rPr>
-        <w:t>्या</w:t>
-      </w:r>
-      <w:r>
-        <w:rPr>
-          <w:rFonts w:ascii="Lohit Devanagari" w:hAnsi="Lohit Devanagari" w:cs="Lohit Devanagari"/>
-          <w:b/>
-          <w:b/>
-          <w:bCs/>
-          <w:color w:val="009933"/>
-        </w:rPr>
-        <w:t>स</w:t>
-      </w:r>
-      <w:r>
-        <w:rPr>
-          <w:rFonts w:ascii="Lohit Devanagari" w:hAnsi="Lohit Devanagari" w:cs="Lohit Devanagari"/>
-          <w:color w:val="009933"/>
-          <w:lang w:bidi="sa-IN"/>
-        </w:rPr>
-        <w:t xml:space="preserve"> इति धर्म्य</w:t>
-      </w:r>
-      <w:r>
-        <w:rPr>
-          <w:rFonts w:ascii="Lohit Devanagari" w:hAnsi="Lohit Devanagari" w:cs="Lohit Devanagari"/>
-          <w:color w:val="009933"/>
-        </w:rPr>
-        <w:t>ध</w:t>
-      </w:r>
-      <w:r>
-        <w:rPr>
-          <w:rFonts w:ascii="Lohit Devanagari" w:hAnsi="Lohit Devanagari" w:cs="Lohit Devanagari"/>
-          <w:color w:val="009933"/>
-          <w:lang w:bidi="sa-IN"/>
-        </w:rPr>
-        <w:t>्यास इत्यर्थः ।</w:t>
-      </w:r>
-      <w:r>
-        <w:rPr>
-          <w:rFonts w:ascii="Lohit Devanagari" w:hAnsi="Lohit Devanagari" w:cs="Lohit Devanagari"/>
-          <w:color w:val="009933"/>
-        </w:rPr>
-        <w:t xml:space="preserve"> </w:t>
-      </w:r>
-      <w:r>
-        <w:rPr>
-          <w:rFonts w:ascii="Lohit Devanagari" w:hAnsi="Lohit Devanagari" w:cs="Lohit Devanagari"/>
-          <w:b/>
-          <w:b/>
-          <w:bCs/>
-          <w:color w:val="009933"/>
-          <w:lang w:bidi="sa-IN"/>
-        </w:rPr>
-        <w:t>विना विषयाध्यासेने</w:t>
-      </w:r>
-      <w:r>
-        <w:rPr>
-          <w:rFonts w:ascii="Lohit Devanagari" w:hAnsi="Lohit Devanagari" w:cs="Lohit Devanagari"/>
-          <w:color w:val="009933"/>
-          <w:lang w:bidi="sa-IN"/>
-        </w:rPr>
-        <w:t>ति । श्रोत</w:t>
-      </w:r>
-      <w:r>
-        <w:rPr>
-          <w:rFonts w:ascii="Lohit Devanagari" w:hAnsi="Lohit Devanagari" w:cs="Lohit Devanagari"/>
-          <w:color w:val="009933"/>
-        </w:rPr>
-        <w:t>्</w:t>
-      </w:r>
-      <w:r>
-        <w:rPr>
-          <w:rFonts w:ascii="Lohit Devanagari" w:hAnsi="Lohit Devanagari" w:cs="Lohit Devanagari"/>
-          <w:color w:val="009933"/>
-          <w:lang w:bidi="sa-IN"/>
-        </w:rPr>
-        <w:t>रमहं चक्षुर</w:t>
-      </w:r>
-      <w:r>
-        <w:rPr>
-          <w:rFonts w:ascii="Lohit Devanagari" w:hAnsi="Lohit Devanagari" w:cs="Lohit Devanagari"/>
-          <w:color w:val="009933"/>
-        </w:rPr>
-        <w:t>ह</w:t>
-      </w:r>
-      <w:r>
-        <w:rPr>
-          <w:rFonts w:ascii="Lohit Devanagari" w:hAnsi="Lohit Devanagari" w:cs="Lohit Devanagari"/>
-          <w:color w:val="009933"/>
-          <w:lang w:bidi="sa-IN"/>
-        </w:rPr>
-        <w:t>मिति श्रोत्रादिधर्म्यध्यासेनेत्यर्थः । अकर</w:t>
-      </w:r>
-      <w:r>
-        <w:rPr>
-          <w:rFonts w:ascii="Lohit Devanagari" w:hAnsi="Lohit Devanagari" w:cs="Lohit Devanagari"/>
-          <w:color w:val="009933"/>
-        </w:rPr>
-        <w:t>्</w:t>
-      </w:r>
-      <w:r>
-        <w:rPr>
-          <w:rFonts w:ascii="Lohit Devanagari" w:hAnsi="Lohit Devanagari" w:cs="Lohit Devanagari"/>
-          <w:color w:val="009933"/>
-          <w:lang w:bidi="sa-IN"/>
-        </w:rPr>
-        <w:t>मतया स</w:t>
-      </w:r>
-      <w:r>
-        <w:rPr>
-          <w:rFonts w:ascii="Lohit Devanagari" w:hAnsi="Lohit Devanagari" w:cs="Lohit Devanagari"/>
-          <w:color w:val="009933"/>
-        </w:rPr>
-        <w:t>ि</w:t>
-      </w:r>
-      <w:r>
-        <w:rPr>
-          <w:rFonts w:ascii="Lohit Devanagari" w:hAnsi="Lohit Devanagari" w:cs="Lohit Devanagari"/>
-          <w:color w:val="009933"/>
-          <w:lang w:bidi="sa-IN"/>
-        </w:rPr>
-        <w:t>द्धं प्राभाकराभिमतजडरूपात्माख्यवि</w:t>
-      </w:r>
-      <w:r>
-        <w:rPr>
-          <w:rFonts w:ascii="Lohit Devanagari" w:hAnsi="Lohit Devanagari" w:cs="Lohit Devanagari"/>
-          <w:color w:val="009933"/>
-        </w:rPr>
-        <w:t>ष</w:t>
-      </w:r>
-      <w:r>
-        <w:rPr>
-          <w:rFonts w:ascii="Lohit Devanagari" w:hAnsi="Lohit Devanagari" w:cs="Lohit Devanagari"/>
-          <w:color w:val="009933"/>
-          <w:lang w:bidi="sa-IN"/>
-        </w:rPr>
-        <w:t>यिणं व्यावर</w:t>
-      </w:r>
-      <w:r>
-        <w:rPr>
-          <w:rFonts w:ascii="Lohit Devanagari" w:hAnsi="Lohit Devanagari" w:cs="Lohit Devanagari"/>
-          <w:color w:val="009933"/>
-        </w:rPr>
-        <w:t>्</w:t>
-      </w:r>
-      <w:r>
-        <w:rPr>
-          <w:rFonts w:ascii="Lohit Devanagari" w:hAnsi="Lohit Devanagari" w:cs="Lohit Devanagari"/>
-          <w:color w:val="009933"/>
-          <w:lang w:bidi="sa-IN"/>
-        </w:rPr>
-        <w:t xml:space="preserve">तयति </w:t>
-      </w:r>
-      <w:r>
-        <w:rPr>
-          <w:rFonts w:cs="Lohit Devanagari" w:ascii="Lohit Devanagari" w:hAnsi="Lohit Devanagari"/>
-          <w:color w:val="009933"/>
-          <w:lang w:bidi="sa-IN"/>
-        </w:rPr>
-        <w:t xml:space="preserve">- </w:t>
-      </w:r>
-      <w:r>
-        <w:rPr>
-          <w:rFonts w:ascii="Lohit Devanagari" w:hAnsi="Lohit Devanagari" w:cs="Lohit Devanagari"/>
-          <w:b/>
-          <w:b/>
-          <w:bCs/>
-          <w:color w:val="009933"/>
-          <w:lang w:bidi="sa-IN"/>
-        </w:rPr>
-        <w:t>चैतन</w:t>
-      </w:r>
-      <w:r>
-        <w:rPr>
-          <w:rFonts w:ascii="Lohit Devanagari" w:hAnsi="Lohit Devanagari" w:cs="Lohit Devanagari"/>
-          <w:b/>
-          <w:b/>
-          <w:bCs/>
-          <w:color w:val="009933"/>
-        </w:rPr>
-        <w:t>्</w:t>
-      </w:r>
-      <w:r>
-        <w:rPr>
-          <w:rFonts w:ascii="Lohit Devanagari" w:hAnsi="Lohit Devanagari" w:cs="Lohit Devanagari"/>
-          <w:b/>
-          <w:b/>
-          <w:bCs/>
-          <w:color w:val="009933"/>
-          <w:lang w:bidi="sa-IN"/>
-        </w:rPr>
-        <w:t>यस्य</w:t>
-      </w:r>
-      <w:r>
-        <w:rPr>
-          <w:rFonts w:ascii="Lohit Devanagari" w:hAnsi="Lohit Devanagari" w:cs="Lohit Devanagari"/>
-          <w:color w:val="009933"/>
-          <w:lang w:bidi="sa-IN"/>
-        </w:rPr>
-        <w:t xml:space="preserve"> </w:t>
-      </w:r>
-      <w:r>
-        <w:rPr>
-          <w:rFonts w:ascii="Lohit Devanagari" w:hAnsi="Lohit Devanagari" w:cs="Lohit Devanagari"/>
-          <w:b/>
-          <w:b/>
-          <w:bCs/>
-          <w:color w:val="009933"/>
-          <w:lang w:bidi="sa-IN"/>
-        </w:rPr>
-        <w:t>तद्धर्</w:t>
-      </w:r>
-      <w:r>
-        <w:rPr>
-          <w:rFonts w:ascii="Lohit Devanagari" w:hAnsi="Lohit Devanagari" w:cs="Lohit Devanagari"/>
-          <w:b/>
-          <w:b/>
-          <w:bCs/>
-          <w:color w:val="009933"/>
-        </w:rPr>
-        <w:t>म</w:t>
-      </w:r>
-      <w:r>
-        <w:rPr>
-          <w:rFonts w:ascii="Lohit Devanagari" w:hAnsi="Lohit Devanagari" w:cs="Lohit Devanagari"/>
-          <w:b/>
-          <w:b/>
-          <w:bCs/>
-          <w:color w:val="009933"/>
-          <w:lang w:bidi="sa-IN"/>
-        </w:rPr>
-        <w:t>ाणां चेत</w:t>
-      </w:r>
-      <w:r>
-        <w:rPr>
-          <w:rFonts w:ascii="Lohit Devanagari" w:hAnsi="Lohit Devanagari" w:cs="Lohit Devanagari"/>
-          <w:b/>
-          <w:b/>
-          <w:bCs/>
-          <w:color w:val="009933"/>
-        </w:rPr>
-        <w:t>्</w:t>
-      </w:r>
-      <w:r>
-        <w:rPr>
-          <w:rFonts w:ascii="Lohit Devanagari" w:hAnsi="Lohit Devanagari" w:cs="Lohit Devanagari"/>
-          <w:b/>
-          <w:b/>
-          <w:bCs/>
-          <w:color w:val="009933"/>
-          <w:lang w:bidi="sa-IN"/>
-        </w:rPr>
-        <w:t xml:space="preserve">यर्थ </w:t>
-      </w:r>
-      <w:r>
-        <w:rPr>
-          <w:rFonts w:ascii="Lohit Devanagari" w:hAnsi="Lohit Devanagari" w:cs="Lohit Devanagari"/>
-          <w:color w:val="009933"/>
-          <w:lang w:bidi="sa-IN"/>
-        </w:rPr>
-        <w:t xml:space="preserve">इति </w:t>
-      </w:r>
-      <w:r>
-        <w:rPr>
-          <w:rFonts w:ascii="Lohit Devanagari" w:hAnsi="Lohit Devanagari" w:cs="Lohit Devanagari"/>
-          <w:color w:val="009933"/>
-        </w:rPr>
-        <w:t>।</w:t>
-      </w:r>
-      <w:r>
-        <w:rPr>
-          <w:rFonts w:ascii="Lohit Devanagari" w:hAnsi="Lohit Devanagari" w:cs="Lohit Devanagari"/>
-          <w:color w:val="009933"/>
-          <w:lang w:bidi="sa-IN"/>
-        </w:rPr>
-        <w:t xml:space="preserve"> ननु व</w:t>
-      </w:r>
-      <w:r>
-        <w:rPr>
-          <w:rFonts w:ascii="Lohit Devanagari" w:hAnsi="Lohit Devanagari" w:cs="Lohit Devanagari"/>
-          <w:color w:val="009933"/>
-        </w:rPr>
-        <w:t>ि</w:t>
-      </w:r>
-      <w:r>
-        <w:rPr>
-          <w:rFonts w:ascii="Lohit Devanagari" w:hAnsi="Lohit Devanagari" w:cs="Lohit Devanagari"/>
-          <w:color w:val="009933"/>
-          <w:lang w:bidi="sa-IN"/>
-        </w:rPr>
-        <w:t>षयिण इत</w:t>
-      </w:r>
-      <w:r>
-        <w:rPr>
-          <w:rFonts w:ascii="Lohit Devanagari" w:hAnsi="Lohit Devanagari" w:cs="Lohit Devanagari"/>
-          <w:color w:val="009933"/>
-        </w:rPr>
-        <w:t>्</w:t>
-      </w:r>
-      <w:r>
-        <w:rPr>
-          <w:rFonts w:ascii="Lohit Devanagari" w:hAnsi="Lohit Devanagari" w:cs="Lohit Devanagari"/>
-          <w:color w:val="009933"/>
-          <w:lang w:bidi="sa-IN"/>
-        </w:rPr>
-        <w:t>यत्र विषयीत्य</w:t>
-      </w:r>
-      <w:r>
-        <w:rPr>
-          <w:rFonts w:ascii="Lohit Devanagari" w:hAnsi="Lohit Devanagari" w:cs="Lohit Devanagari"/>
-          <w:color w:val="009933"/>
-        </w:rPr>
-        <w:t>ु</w:t>
-      </w:r>
-      <w:r>
-        <w:rPr>
-          <w:rFonts w:ascii="Lohit Devanagari" w:hAnsi="Lohit Devanagari" w:cs="Lohit Devanagari"/>
-          <w:color w:val="009933"/>
-          <w:lang w:bidi="sa-IN"/>
-        </w:rPr>
-        <w:t>क्ते प्राभाकराभिमतजडरूपवि</w:t>
-      </w:r>
-      <w:r>
-        <w:rPr>
-          <w:rFonts w:ascii="Lohit Devanagari" w:hAnsi="Lohit Devanagari" w:cs="Lohit Devanagari"/>
-          <w:color w:val="009933"/>
-        </w:rPr>
-        <w:t>ष</w:t>
-      </w:r>
-      <w:r>
-        <w:rPr>
-          <w:rFonts w:ascii="Lohit Devanagari" w:hAnsi="Lohit Devanagari" w:cs="Lohit Devanagari"/>
-          <w:color w:val="009933"/>
-          <w:lang w:bidi="sa-IN"/>
-        </w:rPr>
-        <w:t>यिणं प्र</w:t>
-      </w:r>
-      <w:r>
-        <w:rPr>
-          <w:rFonts w:ascii="Lohit Devanagari" w:hAnsi="Lohit Devanagari" w:cs="Lohit Devanagari"/>
-          <w:color w:val="009933"/>
-        </w:rPr>
-        <w:t>ा</w:t>
-      </w:r>
-      <w:r>
-        <w:rPr>
-          <w:rFonts w:ascii="Lohit Devanagari" w:hAnsi="Lohit Devanagari" w:cs="Lohit Devanagari"/>
-          <w:color w:val="009933"/>
-          <w:lang w:bidi="sa-IN"/>
-        </w:rPr>
-        <w:t>प्तं व्यावर</w:t>
-      </w:r>
-      <w:r>
-        <w:rPr>
-          <w:rFonts w:ascii="Lohit Devanagari" w:hAnsi="Lohit Devanagari" w:cs="Lohit Devanagari"/>
-          <w:color w:val="009933"/>
-        </w:rPr>
-        <w:t>्तय</w:t>
-      </w:r>
-      <w:r>
-        <w:rPr>
-          <w:rFonts w:ascii="Lohit Devanagari" w:hAnsi="Lohit Devanagari" w:cs="Lohit Devanagari"/>
-          <w:color w:val="009933"/>
-          <w:lang w:bidi="sa-IN"/>
-        </w:rPr>
-        <w:t xml:space="preserve">ति </w:t>
-      </w:r>
-      <w:r>
-        <w:rPr>
-          <w:rFonts w:cs="Lohit Devanagari" w:ascii="Lohit Devanagari" w:hAnsi="Lohit Devanagari"/>
-          <w:color w:val="009933"/>
-          <w:lang w:bidi="sa-IN"/>
-        </w:rPr>
-        <w:t xml:space="preserve">- </w:t>
-      </w:r>
-      <w:r>
-        <w:rPr>
-          <w:rFonts w:ascii="Lohit Devanagari" w:hAnsi="Lohit Devanagari" w:cs="Lohit Devanagari"/>
-          <w:b/>
-          <w:b/>
-          <w:bCs/>
-          <w:color w:val="009933"/>
-          <w:lang w:bidi="sa-IN"/>
-        </w:rPr>
-        <w:t>चैतन्ये</w:t>
-      </w:r>
-      <w:r>
-        <w:rPr>
-          <w:rFonts w:ascii="Lohit Devanagari" w:hAnsi="Lohit Devanagari" w:cs="Lohit Devanagari"/>
-          <w:color w:val="009933"/>
-          <w:lang w:bidi="sa-IN"/>
-        </w:rPr>
-        <w:t>ति । परिणामिब्रह्मवादिन</w:t>
-      </w:r>
-      <w:r>
-        <w:rPr>
-          <w:rFonts w:ascii="Lohit Devanagari" w:hAnsi="Lohit Devanagari" w:cs="Lohit Devanagari"/>
-          <w:color w:val="009933"/>
-        </w:rPr>
-        <w:t>ा</w:t>
-      </w:r>
-      <w:r>
-        <w:rPr>
-          <w:rFonts w:ascii="Lohit Devanagari" w:hAnsi="Lohit Devanagari" w:cs="Lohit Devanagari"/>
-          <w:color w:val="009933"/>
-          <w:lang w:bidi="sa-IN"/>
-        </w:rPr>
-        <w:t>ङ्गी</w:t>
-      </w:r>
-      <w:r>
-        <w:rPr>
-          <w:rFonts w:cs="Lohit Devanagari" w:ascii="Lohit Devanagari" w:hAnsi="Lohit Devanagari"/>
-          <w:color w:val="009933"/>
-          <w:lang w:bidi="sa-IN"/>
-        </w:rPr>
-        <w:t>-</w:t>
-      </w:r>
-      <w:r>
-        <w:rPr>
-          <w:rFonts w:ascii="Lohit Devanagari" w:hAnsi="Lohit Devanagari" w:cs="Lohit Devanagari"/>
-          <w:color w:val="009933"/>
-          <w:lang w:bidi="sa-IN"/>
-        </w:rPr>
-        <w:t>कृतचिज्जडात्</w:t>
-      </w:r>
-      <w:r>
-        <w:rPr>
-          <w:rFonts w:ascii="Lohit Devanagari" w:hAnsi="Lohit Devanagari" w:cs="Lohit Devanagari"/>
-          <w:color w:val="009933"/>
-        </w:rPr>
-        <w:t>म</w:t>
-      </w:r>
-      <w:r>
-        <w:rPr>
-          <w:rFonts w:ascii="Lohit Devanagari" w:hAnsi="Lohit Devanagari" w:cs="Lohit Devanagari"/>
-          <w:color w:val="009933"/>
-          <w:lang w:bidi="sa-IN"/>
-        </w:rPr>
-        <w:t>त्वं व्यावर</w:t>
-      </w:r>
-      <w:r>
-        <w:rPr>
-          <w:rFonts w:ascii="Lohit Devanagari" w:hAnsi="Lohit Devanagari" w:cs="Lohit Devanagari"/>
-          <w:color w:val="009933"/>
-        </w:rPr>
-        <w:t>्तय</w:t>
-      </w:r>
-      <w:r>
-        <w:rPr>
-          <w:rFonts w:ascii="Lohit Devanagari" w:hAnsi="Lohit Devanagari" w:cs="Lohit Devanagari"/>
-          <w:color w:val="009933"/>
-          <w:lang w:bidi="sa-IN"/>
-        </w:rPr>
-        <w:t xml:space="preserve">ति </w:t>
-      </w:r>
-      <w:r>
-        <w:rPr>
-          <w:rFonts w:cs="Lohit Devanagari" w:ascii="Lohit Devanagari" w:hAnsi="Lohit Devanagari"/>
-          <w:color w:val="009933"/>
-          <w:lang w:bidi="sa-IN"/>
-        </w:rPr>
-        <w:t xml:space="preserve">- </w:t>
-      </w:r>
-      <w:r>
-        <w:rPr>
-          <w:rFonts w:ascii="Lohit Devanagari" w:hAnsi="Lohit Devanagari" w:cs="Lohit Devanagari"/>
-          <w:color w:val="009933"/>
-          <w:lang w:bidi="sa-IN"/>
-        </w:rPr>
-        <w:t>एकरसस्येति । नित्यत्वमिति । सत्यत्वमित्यर्थः । पृथगिवेति । अन्तःकरणवृत्त्युपाधिनिमित</w:t>
-      </w:r>
-      <w:r>
-        <w:rPr>
-          <w:rFonts w:ascii="Lohit Devanagari" w:hAnsi="Lohit Devanagari" w:cs="Lohit Devanagari"/>
-          <w:color w:val="009933"/>
-        </w:rPr>
-        <w:t>्</w:t>
-      </w:r>
-      <w:r>
-        <w:rPr>
-          <w:rFonts w:ascii="Lohit Devanagari" w:hAnsi="Lohit Devanagari" w:cs="Lohit Devanagari"/>
-          <w:color w:val="009933"/>
-          <w:lang w:bidi="sa-IN"/>
-        </w:rPr>
-        <w:t>ततया नानेवावभ</w:t>
-      </w:r>
-      <w:r>
-        <w:rPr>
-          <w:rFonts w:ascii="Lohit Devanagari" w:hAnsi="Lohit Devanagari" w:cs="Lohit Devanagari"/>
-          <w:color w:val="009933"/>
-        </w:rPr>
-        <w:t>ा</w:t>
-      </w:r>
-      <w:r>
-        <w:rPr>
-          <w:rFonts w:ascii="Lohit Devanagari" w:hAnsi="Lohit Devanagari" w:cs="Lohit Devanagari"/>
-          <w:color w:val="009933"/>
-          <w:lang w:bidi="sa-IN"/>
-        </w:rPr>
-        <w:t>सन्त इत्य</w:t>
-      </w:r>
-      <w:r>
-        <w:rPr>
-          <w:rFonts w:ascii="Lohit Devanagari" w:hAnsi="Lohit Devanagari" w:cs="Lohit Devanagari"/>
-          <w:color w:val="009933"/>
-        </w:rPr>
-        <w:t>र</w:t>
-      </w:r>
-      <w:r>
-        <w:rPr>
-          <w:rFonts w:ascii="Lohit Devanagari" w:hAnsi="Lohit Devanagari" w:cs="Lohit Devanagari"/>
-          <w:color w:val="009933"/>
-          <w:lang w:bidi="sa-IN"/>
-        </w:rPr>
-        <w:t>्थः ।</w:t>
-      </w:r>
       <w:r>
         <w:rPr>
           <w:rFonts w:cs="Lohit Devanagari" w:ascii="Lohit Devanagari" w:hAnsi="Lohit Devanagari"/>

</xml_diff>

<commit_message>
Commit No. 11 - Identification of prateeka
</commit_message>
<xml_diff>
--- a/01_Varnakam.docx
+++ b/01_Varnakam.docx
@@ -19307,6 +19307,9 @@
       <w:r>
         <w:rPr>
           <w:rFonts w:ascii="Lohit Devanagari" w:hAnsi="Lohit Devanagari" w:cs="Lohit Devanagari"/>
+          <w:b/>
+          <w:b/>
+          <w:bCs/>
           <w:color w:val="009933"/>
           <w:lang w:bidi="sa-IN"/>
         </w:rPr>
@@ -19315,6 +19318,9 @@
       <w:r>
         <w:rPr>
           <w:rFonts w:ascii="Lohit Devanagari" w:hAnsi="Lohit Devanagari" w:cs="Lohit Devanagari"/>
+          <w:b/>
+          <w:b/>
+          <w:bCs/>
           <w:color w:val="009933"/>
         </w:rPr>
         <w:t>्</w:t>
@@ -19322,10 +19328,21 @@
       <w:r>
         <w:rPr>
           <w:rFonts w:ascii="Lohit Devanagari" w:hAnsi="Lohit Devanagari" w:cs="Lohit Devanagari"/>
-          <w:color w:val="009933"/>
-          <w:lang w:bidi="sa-IN"/>
-        </w:rPr>
-        <w:t>यासो नामेति । अध</w:t>
+          <w:b/>
+          <w:b/>
+          <w:bCs/>
+          <w:color w:val="009933"/>
+          <w:lang w:bidi="sa-IN"/>
+        </w:rPr>
+        <w:t>यासो नामे</w:t>
+      </w:r>
+      <w:r>
+        <w:rPr>
+          <w:rFonts w:ascii="Lohit Devanagari" w:hAnsi="Lohit Devanagari" w:cs="Lohit Devanagari"/>
+          <w:color w:val="009933"/>
+          <w:lang w:bidi="sa-IN"/>
+        </w:rPr>
+        <w:t>ति । अध</w:t>
       </w:r>
       <w:r>
         <w:rPr>
@@ -19474,6 +19491,9 @@
       <w:r>
         <w:rPr>
           <w:rFonts w:ascii="Lohit Devanagari" w:hAnsi="Lohit Devanagari" w:cs="Lohit Devanagari"/>
+          <w:b/>
+          <w:b/>
+          <w:bCs/>
           <w:color w:val="009933"/>
           <w:lang w:bidi="sa-IN"/>
         </w:rPr>
@@ -19482,6 +19502,9 @@
       <w:r>
         <w:rPr>
           <w:rFonts w:ascii="Lohit Devanagari" w:hAnsi="Lohit Devanagari" w:cs="Lohit Devanagari"/>
+          <w:b/>
+          <w:b/>
+          <w:bCs/>
           <w:color w:val="009933"/>
         </w:rPr>
         <w:t>्</w:t>
@@ -19489,6 +19512,9 @@
       <w:r>
         <w:rPr>
           <w:rFonts w:ascii="Lohit Devanagari" w:hAnsi="Lohit Devanagari" w:cs="Lohit Devanagari"/>
+          <w:b/>
+          <w:b/>
+          <w:bCs/>
           <w:color w:val="009933"/>
           <w:lang w:bidi="sa-IN"/>
         </w:rPr>
@@ -19497,6 +19523,9 @@
       <w:r>
         <w:rPr>
           <w:rFonts w:ascii="Lohit Devanagari" w:hAnsi="Lohit Devanagari" w:cs="Lohit Devanagari"/>
+          <w:b/>
+          <w:b/>
+          <w:bCs/>
           <w:color w:val="009933"/>
         </w:rPr>
         <w:t>व</w:t>
@@ -19504,10 +19533,21 @@
       <w:r>
         <w:rPr>
           <w:rFonts w:ascii="Lohit Devanagari" w:hAnsi="Lohit Devanagari" w:cs="Lohit Devanagari"/>
-          <w:color w:val="009933"/>
-          <w:lang w:bidi="sa-IN"/>
-        </w:rPr>
-        <w:t>ितुं युक्तमित</w:t>
+          <w:b/>
+          <w:b/>
+          <w:bCs/>
+          <w:color w:val="009933"/>
+          <w:lang w:bidi="sa-IN"/>
+        </w:rPr>
+        <w:t>ितुं युक्तमि</w:t>
+      </w:r>
+      <w:r>
+        <w:rPr>
+          <w:rFonts w:ascii="Lohit Devanagari" w:hAnsi="Lohit Devanagari" w:cs="Lohit Devanagari"/>
+          <w:color w:val="009933"/>
+          <w:lang w:bidi="sa-IN"/>
+        </w:rPr>
+        <w:t>त</w:t>
       </w:r>
       <w:r>
         <w:rPr>

</xml_diff>

<commit_message>
Commit No. 12 - Identification of prateeka
</commit_message>
<xml_diff>
--- a/01_Varnakam.docx
+++ b/01_Varnakam.docx
@@ -19154,7 +19154,14 @@
           <w:color w:val="009933"/>
           <w:lang w:bidi="sa-IN"/>
         </w:rPr>
-        <w:t>येति पुनरुक्तिस्स्य</w:t>
+        <w:t>येति पुनरुक्तिस्स्यात् ।</w:t>
+      </w:r>
+      <w:r>
+        <w:rPr>
+          <w:rFonts w:ascii="Lohit Devanagari" w:hAnsi="Lohit Devanagari" w:cs="Lohit Devanagari"/>
+          <w:color w:val="009933"/>
+        </w:rPr>
+        <w:t xml:space="preserve"> </w:t>
       </w:r>
       <w:r>
         <w:rPr>
@@ -19166,34 +19173,330 @@
           <w:vertAlign w:val="superscript"/>
           <w:lang w:bidi="sa-IN"/>
         </w:rPr>
+        <w:t>३</w:t>
+      </w:r>
+      <w:r>
+        <w:rPr>
+          <w:rFonts w:ascii="Lohit Devanagari" w:hAnsi="Lohit Devanagari" w:cs="Lohit Devanagari"/>
+          <w:color w:val="009933"/>
+          <w:lang w:bidi="sa-IN"/>
+        </w:rPr>
+        <w:t>अतः पुनरुक</w:t>
+      </w:r>
+      <w:r>
+        <w:rPr>
+          <w:rFonts w:ascii="Lohit Devanagari" w:hAnsi="Lohit Devanagari" w:cs="Lohit Devanagari"/>
+          <w:color w:val="009933"/>
+        </w:rPr>
+        <w:t>्</w:t>
+      </w:r>
+      <w:r>
+        <w:rPr>
+          <w:rFonts w:ascii="Lohit Devanagari" w:hAnsi="Lohit Devanagari" w:cs="Lohit Devanagari"/>
+          <w:color w:val="009933"/>
+          <w:lang w:bidi="sa-IN"/>
+        </w:rPr>
+        <w:t>ततया अध्यासशब</w:t>
+      </w:r>
+      <w:r>
+        <w:rPr>
+          <w:rFonts w:ascii="Lohit Devanagari" w:hAnsi="Lohit Devanagari" w:cs="Lohit Devanagari"/>
+          <w:color w:val="009933"/>
+        </w:rPr>
+        <w:t>्</w:t>
+      </w:r>
+      <w:r>
+        <w:rPr>
+          <w:rFonts w:ascii="Lohit Devanagari" w:hAnsi="Lohit Devanagari" w:cs="Lohit Devanagari"/>
+          <w:color w:val="009933"/>
+          <w:lang w:bidi="sa-IN"/>
+        </w:rPr>
+        <w:t>दस्य स्वार्थप्रच</w:t>
+      </w:r>
+      <w:r>
+        <w:rPr>
+          <w:rFonts w:ascii="Lohit Devanagari" w:hAnsi="Lohit Devanagari" w:cs="Lohit Devanagari"/>
+          <w:color w:val="009933"/>
+        </w:rPr>
+        <w:t>्</w:t>
+      </w:r>
+      <w:r>
+        <w:rPr>
+          <w:rFonts w:ascii="Lohit Devanagari" w:hAnsi="Lohit Devanagari" w:cs="Lohit Devanagari"/>
+          <w:color w:val="009933"/>
+          <w:lang w:bidi="sa-IN"/>
+        </w:rPr>
+        <w:t>युतौ प्राप्</w:t>
+      </w:r>
+      <w:r>
+        <w:rPr>
+          <w:rFonts w:ascii="Lohit Devanagari" w:hAnsi="Lohit Devanagari" w:cs="Lohit Devanagari"/>
+          <w:color w:val="009933"/>
+        </w:rPr>
+        <w:t>त</w:t>
+      </w:r>
+      <w:r>
+        <w:rPr>
+          <w:rFonts w:ascii="Lohit Devanagari" w:hAnsi="Lohit Devanagari" w:cs="Lohit Devanagari"/>
+          <w:color w:val="009933"/>
+          <w:lang w:bidi="sa-IN"/>
+        </w:rPr>
+        <w:t>ायां पूर्</w:t>
+      </w:r>
+      <w:r>
+        <w:rPr>
+          <w:rFonts w:ascii="Lohit Devanagari" w:hAnsi="Lohit Devanagari" w:cs="Lohit Devanagari"/>
+          <w:color w:val="009933"/>
+        </w:rPr>
+        <w:t>व</w:t>
+      </w:r>
+      <w:r>
+        <w:rPr>
+          <w:rFonts w:ascii="Lohit Devanagari" w:hAnsi="Lohit Devanagari" w:cs="Lohit Devanagari"/>
+          <w:color w:val="009933"/>
+          <w:lang w:bidi="sa-IN"/>
+        </w:rPr>
+        <w:t>ोक्त ए</w:t>
+      </w:r>
+      <w:r>
+        <w:rPr>
+          <w:rFonts w:ascii="Lohit Devanagari" w:hAnsi="Lohit Devanagari" w:cs="Lohit Devanagari"/>
+          <w:color w:val="009933"/>
+        </w:rPr>
+        <w:t>व</w:t>
+      </w:r>
+      <w:r>
+        <w:rPr>
+          <w:rFonts w:ascii="Lohit Devanagari" w:hAnsi="Lohit Devanagari" w:cs="Lohit Devanagari"/>
+          <w:color w:val="009933"/>
+          <w:lang w:bidi="sa-IN"/>
+        </w:rPr>
+        <w:t>ार्थ इ</w:t>
+      </w:r>
+      <w:r>
+        <w:rPr>
+          <w:rFonts w:ascii="Lohit Devanagari" w:hAnsi="Lohit Devanagari" w:cs="Lohit Devanagari"/>
+          <w:color w:val="009933"/>
+        </w:rPr>
+        <w:t>त्</w:t>
+      </w:r>
+      <w:r>
+        <w:rPr>
+          <w:rFonts w:ascii="Lohit Devanagari" w:hAnsi="Lohit Devanagari" w:cs="Lohit Devanagari"/>
+          <w:color w:val="009933"/>
+          <w:lang w:bidi="sa-IN"/>
+        </w:rPr>
+        <w:t xml:space="preserve">याह </w:t>
+      </w:r>
+      <w:r>
+        <w:rPr>
+          <w:rFonts w:cs="Lohit Devanagari" w:ascii="Lohit Devanagari" w:hAnsi="Lohit Devanagari"/>
+          <w:color w:val="009933"/>
+          <w:lang w:bidi="sa-IN"/>
+        </w:rPr>
+        <w:t>-</w:t>
+      </w:r>
+      <w:r>
+        <w:rPr>
+          <w:rFonts w:ascii="Lohit Devanagari" w:hAnsi="Lohit Devanagari" w:cs="Lohit Devanagari"/>
+          <w:b/>
+          <w:b/>
+          <w:bCs/>
+          <w:color w:val="009933"/>
+          <w:lang w:bidi="sa-IN"/>
+        </w:rPr>
+        <w:t>अध</w:t>
+      </w:r>
+      <w:r>
+        <w:rPr>
+          <w:rFonts w:ascii="Lohit Devanagari" w:hAnsi="Lohit Devanagari" w:cs="Lohit Devanagari"/>
+          <w:b/>
+          <w:b/>
+          <w:bCs/>
+          <w:color w:val="009933"/>
+        </w:rPr>
+        <w:t>्</w:t>
+      </w:r>
+      <w:r>
+        <w:rPr>
+          <w:rFonts w:ascii="Lohit Devanagari" w:hAnsi="Lohit Devanagari" w:cs="Lohit Devanagari"/>
+          <w:b/>
+          <w:b/>
+          <w:bCs/>
+          <w:color w:val="009933"/>
+          <w:lang w:bidi="sa-IN"/>
+        </w:rPr>
+        <w:t>यासो नामे</w:t>
+      </w:r>
+      <w:r>
+        <w:rPr>
+          <w:rFonts w:ascii="Lohit Devanagari" w:hAnsi="Lohit Devanagari" w:cs="Lohit Devanagari"/>
+          <w:color w:val="009933"/>
+          <w:lang w:bidi="sa-IN"/>
+        </w:rPr>
+        <w:t>ति । अध</w:t>
+      </w:r>
+      <w:r>
+        <w:rPr>
+          <w:rFonts w:ascii="Lohit Devanagari" w:hAnsi="Lohit Devanagari" w:cs="Lohit Devanagari"/>
+          <w:color w:val="009933"/>
+        </w:rPr>
+        <w:t>्</w:t>
+      </w:r>
+      <w:r>
+        <w:rPr>
+          <w:rFonts w:ascii="Lohit Devanagari" w:hAnsi="Lohit Devanagari" w:cs="Lohit Devanagari"/>
+          <w:color w:val="009933"/>
+          <w:lang w:bidi="sa-IN"/>
+        </w:rPr>
+        <w:t>यासो भ</w:t>
+      </w:r>
+      <w:r>
+        <w:rPr>
+          <w:rFonts w:ascii="Lohit Devanagari" w:hAnsi="Lohit Devanagari" w:cs="Lohit Devanagari"/>
+          <w:color w:val="009933"/>
+        </w:rPr>
+        <w:t>व</w:t>
+      </w:r>
+      <w:r>
+        <w:rPr>
+          <w:rFonts w:ascii="Lohit Devanagari" w:hAnsi="Lohit Devanagari" w:cs="Lohit Devanagari"/>
+          <w:color w:val="009933"/>
+          <w:lang w:bidi="sa-IN"/>
+        </w:rPr>
+        <w:t>ितुं युक्</w:t>
+      </w:r>
+      <w:r>
+        <w:rPr>
+          <w:rFonts w:ascii="Lohit Devanagari" w:hAnsi="Lohit Devanagari" w:cs="Lohit Devanagari"/>
+          <w:color w:val="009933"/>
+        </w:rPr>
+        <w:t>त</w:t>
+      </w:r>
+      <w:r>
+        <w:rPr>
+          <w:rFonts w:ascii="Lohit Devanagari" w:hAnsi="Lohit Devanagari" w:cs="Lohit Devanagari"/>
+          <w:color w:val="009933"/>
+          <w:lang w:bidi="sa-IN"/>
+        </w:rPr>
+        <w:t xml:space="preserve">म् </w:t>
+      </w:r>
+      <w:r>
+        <w:rPr>
+          <w:rFonts w:cs="Lohit Devanagari" w:ascii="Lohit Devanagari" w:hAnsi="Lohit Devanagari"/>
+          <w:color w:val="009933"/>
+          <w:lang w:bidi="sa-IN"/>
+        </w:rPr>
+        <w:t xml:space="preserve">, </w:t>
+      </w:r>
+      <w:r>
+        <w:rPr>
+          <w:rFonts w:ascii="Lohit Devanagari" w:hAnsi="Lohit Devanagari" w:cs="Lohit Devanagari"/>
+          <w:color w:val="009933"/>
+          <w:lang w:bidi="sa-IN"/>
+        </w:rPr>
+        <w:t>मिथ्यात्वादित्य</w:t>
+      </w:r>
+      <w:r>
+        <w:rPr>
+          <w:rFonts w:ascii="Lohit Devanagari" w:hAnsi="Lohit Devanagari" w:cs="Lohit Devanagari"/>
+          <w:color w:val="009933"/>
+        </w:rPr>
+        <w:t>न</w:t>
+      </w:r>
+      <w:r>
+        <w:rPr>
+          <w:rFonts w:ascii="Lohit Devanagari" w:hAnsi="Lohit Devanagari" w:cs="Lohit Devanagari"/>
+          <w:color w:val="009933"/>
+          <w:lang w:bidi="sa-IN"/>
+        </w:rPr>
+        <w:t>्वयं व्याव</w:t>
+      </w:r>
+      <w:r>
+        <w:rPr>
+          <w:rFonts w:ascii="Lohit Devanagari" w:hAnsi="Lohit Devanagari" w:cs="Lohit Devanagari"/>
+          <w:color w:val="009933"/>
+        </w:rPr>
+        <w:t>र</w:t>
+      </w:r>
+      <w:r>
+        <w:rPr>
+          <w:rFonts w:ascii="Lohit Devanagari" w:hAnsi="Lohit Devanagari" w:cs="Lohit Devanagari"/>
+          <w:color w:val="009933"/>
+          <w:lang w:bidi="sa-IN"/>
+        </w:rPr>
+        <w:t>्त्य अध</w:t>
+      </w:r>
+      <w:r>
+        <w:rPr>
+          <w:rFonts w:ascii="Lohit Devanagari" w:hAnsi="Lohit Devanagari" w:cs="Lohit Devanagari"/>
+          <w:color w:val="009933"/>
+        </w:rPr>
+        <w:t>्</w:t>
+      </w:r>
+      <w:r>
+        <w:rPr>
+          <w:rFonts w:ascii="Lohit Devanagari" w:hAnsi="Lohit Devanagari" w:cs="Lohit Devanagari"/>
+          <w:color w:val="009933"/>
+          <w:lang w:bidi="sa-IN"/>
+        </w:rPr>
+        <w:t>यासो मिथ्येत्यन्</w:t>
+      </w:r>
+      <w:r>
+        <w:rPr>
+          <w:rFonts w:ascii="Lohit Devanagari" w:hAnsi="Lohit Devanagari" w:cs="Lohit Devanagari"/>
+          <w:color w:val="009933"/>
+        </w:rPr>
+        <w:t>वयम</w:t>
+      </w:r>
+      <w:r>
+        <w:rPr>
+          <w:rFonts w:ascii="Lohit Devanagari" w:hAnsi="Lohit Devanagari" w:cs="Lohit Devanagari"/>
+          <w:color w:val="009933"/>
+          <w:lang w:bidi="sa-IN"/>
+        </w:rPr>
         <w:t>ा</w:t>
       </w:r>
       <w:r>
         <w:rPr>
           <w:rFonts w:ascii="Lohit Devanagari" w:hAnsi="Lohit Devanagari" w:cs="Lohit Devanagari"/>
           <w:color w:val="009933"/>
-          <w:lang w:bidi="sa-IN"/>
-        </w:rPr>
-        <w:t>त् ।</w:t>
-      </w:r>
-      <w:r>
-        <w:rPr>
-          <w:rFonts w:ascii="Lohit Devanagari" w:hAnsi="Lohit Devanagari" w:cs="Lohit Devanagari"/>
-          <w:color w:val="009933"/>
-        </w:rPr>
-        <w:t xml:space="preserve"> </w:t>
-      </w:r>
-      <w:r>
-        <w:rPr>
-          <w:rFonts w:ascii="Lohit Devanagari" w:hAnsi="Lohit Devanagari" w:cs="Lohit Devanagari"/>
-          <w:color w:val="009933"/>
-          <w:lang w:bidi="sa-IN"/>
-        </w:rPr>
-        <w:t>३अतः पुनरुक</w:t>
-      </w:r>
-      <w:r>
-        <w:rPr>
-          <w:rFonts w:ascii="Lohit Devanagari" w:hAnsi="Lohit Devanagari" w:cs="Lohit Devanagari"/>
+        </w:rPr>
+        <w:t>ह</w:t>
+      </w:r>
+      <w:r>
+        <w:rPr>
+          <w:rFonts w:ascii="Lohit Devanagari" w:hAnsi="Lohit Devanagari" w:cs="Lohit Devanagari"/>
+          <w:color w:val="009933"/>
+          <w:lang w:bidi="sa-IN"/>
+        </w:rPr>
+        <w:t xml:space="preserve"> </w:t>
+      </w:r>
+      <w:r>
+        <w:rPr>
+          <w:rFonts w:cs="Lohit Devanagari" w:ascii="Lohit Devanagari" w:hAnsi="Lohit Devanagari"/>
+          <w:color w:val="009933"/>
+          <w:lang w:bidi="sa-IN"/>
+        </w:rPr>
+        <w:t xml:space="preserve">- </w:t>
+      </w:r>
+      <w:r>
+        <w:rPr>
+          <w:rFonts w:ascii="Lohit Devanagari" w:hAnsi="Lohit Devanagari" w:cs="Lohit Devanagari"/>
+          <w:b/>
+          <w:b/>
+          <w:bCs/>
+          <w:color w:val="009933"/>
+          <w:lang w:bidi="sa-IN"/>
+        </w:rPr>
+        <w:t>स मिथ</w:t>
+      </w:r>
+      <w:r>
+        <w:rPr>
+          <w:rFonts w:ascii="Lohit Devanagari" w:hAnsi="Lohit Devanagari" w:cs="Lohit Devanagari"/>
+          <w:b/>
+          <w:b/>
+          <w:bCs/>
           <w:color w:val="009933"/>
         </w:rPr>
         <w:t>्</w:t>
@@ -19201,10 +19504,147 @@
       <w:r>
         <w:rPr>
           <w:rFonts w:ascii="Lohit Devanagari" w:hAnsi="Lohit Devanagari" w:cs="Lohit Devanagari"/>
-          <w:color w:val="009933"/>
-          <w:lang w:bidi="sa-IN"/>
-        </w:rPr>
-        <w:t>ततया अध्यासशब</w:t>
+          <w:b/>
+          <w:b/>
+          <w:bCs/>
+          <w:color w:val="009933"/>
+          <w:lang w:bidi="sa-IN"/>
+        </w:rPr>
+        <w:t>येति भ</w:t>
+      </w:r>
+      <w:r>
+        <w:rPr>
+          <w:rFonts w:ascii="Lohit Devanagari" w:hAnsi="Lohit Devanagari" w:cs="Lohit Devanagari"/>
+          <w:b/>
+          <w:b/>
+          <w:bCs/>
+          <w:color w:val="009933"/>
+        </w:rPr>
+        <w:t>व</w:t>
+      </w:r>
+      <w:r>
+        <w:rPr>
+          <w:rFonts w:ascii="Lohit Devanagari" w:hAnsi="Lohit Devanagari" w:cs="Lohit Devanagari"/>
+          <w:b/>
+          <w:b/>
+          <w:bCs/>
+          <w:color w:val="009933"/>
+          <w:lang w:bidi="sa-IN"/>
+        </w:rPr>
+        <w:t>ितुं युक्तमि</w:t>
+      </w:r>
+      <w:r>
+        <w:rPr>
+          <w:rFonts w:ascii="Lohit Devanagari" w:hAnsi="Lohit Devanagari" w:cs="Lohit Devanagari"/>
+          <w:color w:val="009933"/>
+          <w:lang w:bidi="sa-IN"/>
+        </w:rPr>
+        <w:t>त</w:t>
+      </w:r>
+      <w:r>
+        <w:rPr>
+          <w:rFonts w:ascii="Lohit Devanagari" w:hAnsi="Lohit Devanagari" w:cs="Lohit Devanagari"/>
+          <w:color w:val="009933"/>
+        </w:rPr>
+        <w:t>ि</w:t>
+      </w:r>
+      <w:r>
+        <w:rPr>
+          <w:rFonts w:ascii="Lohit Devanagari" w:hAnsi="Lohit Devanagari" w:cs="Lohit Devanagari"/>
+          <w:color w:val="009933"/>
+          <w:lang w:bidi="sa-IN"/>
+        </w:rPr>
+        <w:t xml:space="preserve"> । त</w:t>
+      </w:r>
+      <w:r>
+        <w:rPr>
+          <w:rFonts w:ascii="Lohit Devanagari" w:hAnsi="Lohit Devanagari" w:cs="Lohit Devanagari"/>
+          <w:color w:val="009933"/>
+        </w:rPr>
+        <w:t>ं</w:t>
+      </w:r>
+      <w:r>
+        <w:rPr>
+          <w:rFonts w:ascii="Lohit Devanagari" w:hAnsi="Lohit Devanagari" w:cs="Lohit Devanagari"/>
+          <w:color w:val="009933"/>
+          <w:lang w:bidi="sa-IN"/>
+        </w:rPr>
+        <w:t xml:space="preserve"> तथा सोऽ</w:t>
+      </w:r>
+      <w:r>
+        <w:rPr>
+          <w:rFonts w:ascii="Lohit Devanagari" w:hAnsi="Lohit Devanagari" w:cs="Lohit Devanagari"/>
+          <w:color w:val="009933"/>
+        </w:rPr>
+        <w:t>ध</w:t>
+      </w:r>
+      <w:r>
+        <w:rPr>
+          <w:rFonts w:ascii="Lohit Devanagari" w:hAnsi="Lohit Devanagari" w:cs="Lohit Devanagari"/>
+          <w:color w:val="009933"/>
+          <w:lang w:bidi="sa-IN"/>
+        </w:rPr>
+        <w:t>्या</w:t>
+      </w:r>
+      <w:r>
+        <w:rPr>
+          <w:rFonts w:ascii="Lohit Devanagari" w:hAnsi="Lohit Devanagari" w:cs="Lohit Devanagari"/>
+          <w:color w:val="009933"/>
+        </w:rPr>
+        <w:t>स</w:t>
+      </w:r>
+      <w:r>
+        <w:rPr>
+          <w:rFonts w:ascii="Lohit Devanagari" w:hAnsi="Lohit Devanagari" w:cs="Lohit Devanagari"/>
+          <w:color w:val="009933"/>
+          <w:lang w:bidi="sa-IN"/>
+        </w:rPr>
+        <w:t xml:space="preserve"> इति </w:t>
+      </w:r>
+      <w:r>
+        <w:rPr>
+          <w:rFonts w:ascii="Lohit Devanagari" w:hAnsi="Lohit Devanagari" w:cs="Lohit Devanagari"/>
+          <w:color w:val="009933"/>
+        </w:rPr>
+        <w:t>व</w:t>
+      </w:r>
+      <w:r>
+        <w:rPr>
+          <w:rFonts w:ascii="Lohit Devanagari" w:hAnsi="Lohit Devanagari" w:cs="Lohit Devanagari"/>
+          <w:color w:val="009933"/>
+          <w:lang w:bidi="sa-IN"/>
+        </w:rPr>
+        <w:t>िधिः प्</w:t>
+      </w:r>
+      <w:r>
+        <w:rPr>
+          <w:rFonts w:ascii="Lohit Devanagari" w:hAnsi="Lohit Devanagari" w:cs="Lohit Devanagari"/>
+          <w:color w:val="009933"/>
+        </w:rPr>
+        <w:t>र</w:t>
+      </w:r>
+      <w:r>
+        <w:rPr>
+          <w:rFonts w:ascii="Lohit Devanagari" w:hAnsi="Lohit Devanagari" w:cs="Lohit Devanagari"/>
+          <w:color w:val="009933"/>
+          <w:lang w:bidi="sa-IN"/>
+        </w:rPr>
+        <w:t>ाप्त इत्याश</w:t>
+      </w:r>
+      <w:r>
+        <w:rPr>
+          <w:rFonts w:ascii="Lohit Devanagari" w:hAnsi="Lohit Devanagari" w:cs="Lohit Devanagari"/>
+          <w:color w:val="009933"/>
+        </w:rPr>
+        <w:t>ङ</w:t>
+      </w:r>
+      <w:r>
+        <w:rPr>
+          <w:rFonts w:ascii="Lohit Devanagari" w:hAnsi="Lohit Devanagari" w:cs="Lohit Devanagari"/>
+          <w:color w:val="009933"/>
+          <w:lang w:bidi="sa-IN"/>
+        </w:rPr>
+        <w:t>्क्य मिथ्याशब</w:t>
       </w:r>
       <w:r>
         <w:rPr>
@@ -19219,11 +19659,69 @@
           <w:color w:val="009933"/>
           <w:lang w:bidi="sa-IN"/>
         </w:rPr>
-        <w:t>दस्य स्वार्थप्रच</w:t>
-      </w:r>
-      <w:r>
-        <w:rPr>
-          <w:rFonts w:ascii="Lohit Devanagari" w:hAnsi="Lohit Devanagari" w:cs="Lohit Devanagari"/>
+        <w:t>दस्य अर्थान्तरमस्ती</w:t>
+      </w:r>
+      <w:r>
+        <w:rPr>
+          <w:rFonts w:ascii="Lohit Devanagari" w:hAnsi="Lohit Devanagari" w:cs="Lohit Devanagari"/>
+          <w:color w:val="009933"/>
+        </w:rPr>
+        <w:t>त्य</w:t>
+      </w:r>
+      <w:r>
+        <w:rPr>
+          <w:rFonts w:ascii="Lohit Devanagari" w:hAnsi="Lohit Devanagari" w:cs="Lohit Devanagari"/>
+          <w:color w:val="009933"/>
+          <w:lang w:bidi="sa-IN"/>
+        </w:rPr>
+        <w:t xml:space="preserve">ाह </w:t>
+      </w:r>
+      <w:r>
+        <w:rPr>
+          <w:rFonts w:cs="Lohit Devanagari" w:ascii="Lohit Devanagari" w:hAnsi="Lohit Devanagari"/>
+          <w:color w:val="009933"/>
+          <w:lang w:bidi="sa-IN"/>
+        </w:rPr>
+        <w:t xml:space="preserve">- </w:t>
+      </w:r>
+      <w:r>
+        <w:rPr>
+          <w:rFonts w:ascii="Lohit Devanagari" w:hAnsi="Lohit Devanagari" w:cs="Lohit Devanagari"/>
+          <w:b/>
+          <w:b/>
+          <w:bCs/>
+          <w:color w:val="009933"/>
+          <w:lang w:bidi="sa-IN"/>
+        </w:rPr>
+        <w:t>मिथ्या</w:t>
+      </w:r>
+      <w:r>
+        <w:rPr>
+          <w:rFonts w:ascii="Lohit Devanagari" w:hAnsi="Lohit Devanagari" w:cs="Lohit Devanagari"/>
+          <w:b/>
+          <w:b/>
+          <w:bCs/>
+          <w:color w:val="009933"/>
+        </w:rPr>
+        <w:t>श</w:t>
+      </w:r>
+      <w:r>
+        <w:rPr>
+          <w:rFonts w:ascii="Lohit Devanagari" w:hAnsi="Lohit Devanagari" w:cs="Lohit Devanagari"/>
+          <w:b/>
+          <w:b/>
+          <w:bCs/>
+          <w:color w:val="009933"/>
+          <w:lang w:bidi="sa-IN"/>
+        </w:rPr>
+        <w:t>ब्दो द्व</w:t>
+      </w:r>
+      <w:r>
+        <w:rPr>
+          <w:rFonts w:ascii="Lohit Devanagari" w:hAnsi="Lohit Devanagari" w:cs="Lohit Devanagari"/>
+          <w:b/>
+          <w:b/>
+          <w:bCs/>
           <w:color w:val="009933"/>
         </w:rPr>
         <w:t>्</w:t>
@@ -19231,70 +19729,301 @@
       <w:r>
         <w:rPr>
           <w:rFonts w:ascii="Lohit Devanagari" w:hAnsi="Lohit Devanagari" w:cs="Lohit Devanagari"/>
-          <w:color w:val="009933"/>
-          <w:lang w:bidi="sa-IN"/>
-        </w:rPr>
-        <w:t>युतौ प्राप्</w:t>
-      </w:r>
-      <w:r>
-        <w:rPr>
-          <w:rFonts w:ascii="Lohit Devanagari" w:hAnsi="Lohit Devanagari" w:cs="Lohit Devanagari"/>
-          <w:color w:val="009933"/>
-        </w:rPr>
-        <w:t>त</w:t>
-      </w:r>
-      <w:r>
-        <w:rPr>
-          <w:rFonts w:ascii="Lohit Devanagari" w:hAnsi="Lohit Devanagari" w:cs="Lohit Devanagari"/>
-          <w:color w:val="009933"/>
-          <w:lang w:bidi="sa-IN"/>
-        </w:rPr>
-        <w:t>ायां पूर्</w:t>
-      </w:r>
-      <w:r>
-        <w:rPr>
-          <w:rFonts w:ascii="Lohit Devanagari" w:hAnsi="Lohit Devanagari" w:cs="Lohit Devanagari"/>
-          <w:color w:val="009933"/>
-        </w:rPr>
-        <w:t>व</w:t>
-      </w:r>
-      <w:r>
-        <w:rPr>
-          <w:rFonts w:ascii="Lohit Devanagari" w:hAnsi="Lohit Devanagari" w:cs="Lohit Devanagari"/>
-          <w:color w:val="009933"/>
-          <w:lang w:bidi="sa-IN"/>
-        </w:rPr>
-        <w:t>ोक्त ए</w:t>
-      </w:r>
-      <w:r>
-        <w:rPr>
-          <w:rFonts w:ascii="Lohit Devanagari" w:hAnsi="Lohit Devanagari" w:cs="Lohit Devanagari"/>
-          <w:color w:val="009933"/>
-        </w:rPr>
-        <w:t>व</w:t>
-      </w:r>
-      <w:r>
-        <w:rPr>
-          <w:rFonts w:ascii="Lohit Devanagari" w:hAnsi="Lohit Devanagari" w:cs="Lohit Devanagari"/>
-          <w:color w:val="009933"/>
-          <w:lang w:bidi="sa-IN"/>
-        </w:rPr>
-        <w:t>ार्थ इ</w:t>
-      </w:r>
-      <w:r>
-        <w:rPr>
-          <w:rFonts w:ascii="Lohit Devanagari" w:hAnsi="Lohit Devanagari" w:cs="Lohit Devanagari"/>
-          <w:color w:val="009933"/>
-        </w:rPr>
-        <w:t>त्</w:t>
-      </w:r>
-      <w:r>
-        <w:rPr>
-          <w:rFonts w:ascii="Lohit Devanagari" w:hAnsi="Lohit Devanagari" w:cs="Lohit Devanagari"/>
-          <w:color w:val="009933"/>
-          <w:lang w:bidi="sa-IN"/>
-        </w:rPr>
-        <w:t xml:space="preserve">याह </w:t>
+          <w:b/>
+          <w:b/>
+          <w:bCs/>
+          <w:color w:val="009933"/>
+          <w:lang w:bidi="sa-IN"/>
+        </w:rPr>
+        <w:t>यर्थ</w:t>
+      </w:r>
+      <w:r>
+        <w:rPr>
+          <w:rFonts w:ascii="Lohit Devanagari" w:hAnsi="Lohit Devanagari" w:cs="Lohit Devanagari"/>
+          <w:color w:val="009933"/>
+          <w:lang w:bidi="sa-IN"/>
+        </w:rPr>
+        <w:t xml:space="preserve"> इति । </w:t>
+      </w:r>
+      <w:r>
+        <w:rPr>
+          <w:rFonts w:ascii="Lohit Devanagari" w:hAnsi="Lohit Devanagari" w:cs="Lohit Devanagari"/>
+          <w:color w:val="009933"/>
+          <w:vertAlign w:val="superscript"/>
+          <w:lang w:bidi="sa-IN"/>
+        </w:rPr>
+        <w:t>अ</w:t>
+      </w:r>
+      <w:r>
+        <w:rPr>
+          <w:rFonts w:ascii="Lohit Devanagari" w:hAnsi="Lohit Devanagari" w:cs="Lohit Devanagari"/>
+          <w:color w:val="009933"/>
+          <w:lang w:bidi="sa-IN"/>
+        </w:rPr>
+        <w:t>ध्या४समुद्</w:t>
+      </w:r>
+      <w:r>
+        <w:rPr>
+          <w:rFonts w:ascii="Lohit Devanagari" w:hAnsi="Lohit Devanagari" w:cs="Lohit Devanagari"/>
+          <w:color w:val="009933"/>
+        </w:rPr>
+        <w:t>द</w:t>
+      </w:r>
+      <w:r>
+        <w:rPr>
+          <w:rFonts w:ascii="Lohit Devanagari" w:hAnsi="Lohit Devanagari" w:cs="Lohit Devanagari"/>
+          <w:color w:val="009933"/>
+          <w:lang w:bidi="sa-IN"/>
+        </w:rPr>
+        <w:t>िश्य मिथ्य</w:t>
+      </w:r>
+      <w:r>
+        <w:rPr>
+          <w:rFonts w:ascii="Lohit Devanagari" w:hAnsi="Lohit Devanagari" w:cs="Lohit Devanagari"/>
+          <w:color w:val="009933"/>
+        </w:rPr>
+        <w:t>ा</w:t>
+      </w:r>
+      <w:r>
+        <w:rPr>
+          <w:rFonts w:ascii="Lohit Devanagari" w:hAnsi="Lohit Devanagari" w:cs="Lohit Devanagari"/>
+          <w:color w:val="009933"/>
+          <w:lang w:bidi="sa-IN"/>
+        </w:rPr>
+        <w:t>त्वं विधेयमिति दर्शयितुं</w:t>
+      </w:r>
+      <w:r>
+        <w:rPr>
+          <w:rFonts w:ascii="Lohit Devanagari" w:hAnsi="Lohit Devanagari" w:cs="Lohit Devanagari"/>
+          <w:b/>
+          <w:b/>
+          <w:bCs/>
+          <w:color w:val="009933"/>
+          <w:vertAlign w:val="superscript"/>
+          <w:lang w:bidi="sa-IN"/>
+        </w:rPr>
+        <w:t>१</w:t>
+      </w:r>
+      <w:r>
+        <w:rPr>
+          <w:rFonts w:ascii="Lohit Devanagari" w:hAnsi="Lohit Devanagari" w:cs="Lohit Devanagari"/>
+          <w:color w:val="009933"/>
+          <w:lang w:bidi="sa-IN"/>
+        </w:rPr>
+        <w:t xml:space="preserve"> पूर्वं मिथ्याशब्दस्योपादानं कृतम् । इदानीं भवितुंशब्दस्य अन्वयं वक्तुं मिथ्याशब्दमादत्ते </w:t>
+      </w:r>
+      <w:r>
+        <w:rPr>
+          <w:rFonts w:cs="Lohit Devanagari" w:ascii="Lohit Devanagari" w:hAnsi="Lohit Devanagari"/>
+          <w:color w:val="009933"/>
+          <w:lang w:bidi="sa-IN"/>
+        </w:rPr>
+        <w:t xml:space="preserve">- </w:t>
+      </w:r>
+      <w:r>
+        <w:rPr>
+          <w:rFonts w:ascii="Lohit Devanagari" w:hAnsi="Lohit Devanagari" w:cs="Lohit Devanagari"/>
+          <w:b/>
+          <w:b/>
+          <w:bCs/>
+          <w:color w:val="009933"/>
+          <w:lang w:bidi="sa-IN"/>
+        </w:rPr>
+        <w:t>मिथ्ये</w:t>
+      </w:r>
+      <w:r>
+        <w:rPr>
+          <w:rFonts w:ascii="Lohit Devanagari" w:hAnsi="Lohit Devanagari" w:cs="Lohit Devanagari"/>
+          <w:color w:val="009933"/>
+          <w:lang w:bidi="sa-IN"/>
+        </w:rPr>
+        <w:t xml:space="preserve">ति । </w:t>
+      </w:r>
+      <w:r>
+        <w:rPr>
+          <w:rFonts w:ascii="Lohit Devanagari" w:hAnsi="Lohit Devanagari" w:cs="Lohit Devanagari"/>
+          <w:b/>
+          <w:b/>
+          <w:bCs/>
+          <w:color w:val="009933"/>
+          <w:lang w:bidi="sa-IN"/>
+        </w:rPr>
+        <w:t>भवितुं युक्तमि</w:t>
+      </w:r>
+      <w:r>
+        <w:rPr>
+          <w:rFonts w:ascii="Lohit Devanagari" w:hAnsi="Lohit Devanagari" w:cs="Lohit Devanagari"/>
+          <w:color w:val="009933"/>
+          <w:lang w:bidi="sa-IN"/>
+        </w:rPr>
+        <w:t xml:space="preserve">ति । मिथ्येति कृत्वा अध्यासो भवितुं युक्तमिति व्याहतोक्तिं व्यावर्तयति </w:t>
+      </w:r>
+      <w:r>
+        <w:rPr>
+          <w:rFonts w:cs="Lohit Devanagari" w:ascii="Lohit Devanagari" w:hAnsi="Lohit Devanagari"/>
+          <w:color w:val="009933"/>
+          <w:lang w:bidi="sa-IN"/>
+        </w:rPr>
+        <w:t xml:space="preserve">- </w:t>
+      </w:r>
+      <w:r>
+        <w:rPr>
+          <w:rFonts w:ascii="Lohit Devanagari" w:hAnsi="Lohit Devanagari" w:cs="Lohit Devanagari"/>
+          <w:b/>
+          <w:b/>
+          <w:bCs/>
+          <w:color w:val="009933"/>
+          <w:lang w:bidi="sa-IN"/>
+        </w:rPr>
+        <w:t>अभाव एवे</w:t>
+      </w:r>
+      <w:r>
+        <w:rPr>
+          <w:rFonts w:ascii="Lohit Devanagari" w:hAnsi="Lohit Devanagari" w:cs="Lohit Devanagari"/>
+          <w:color w:val="009933"/>
+          <w:lang w:bidi="sa-IN"/>
+        </w:rPr>
+        <w:t>ति । अध्यासो मिथ्येति भवितुं युक्तमिति भाष्येणाध्यासापह्नवः क्रियते</w:t>
+      </w:r>
+      <w:r>
+        <w:rPr>
+          <w:rFonts w:cs="Lohit Devanagari" w:ascii="Lohit Devanagari" w:hAnsi="Lohit Devanagari"/>
+          <w:color w:val="009933"/>
+          <w:lang w:bidi="sa-IN"/>
+        </w:rPr>
+        <w:t xml:space="preserve">, </w:t>
+      </w:r>
+      <w:r>
+        <w:rPr>
+          <w:rFonts w:ascii="Lohit Devanagari" w:hAnsi="Lohit Devanagari" w:cs="Lohit Devanagari"/>
+          <w:color w:val="009933"/>
+          <w:lang w:bidi="sa-IN"/>
+        </w:rPr>
+        <w:t xml:space="preserve">किं वा अध्याससद्भावमङ्गीकृत्य तस्य लोकसिद्धकादाचित्कशुक्तिरजताद्यध्यासे दृष्टसादृश्यादिकारणाभावादसम्भव उच्यत इति विकल्प्य कारणाभावादसम्भवं प्राप्तमङ्गीकरोति </w:t>
+      </w:r>
+      <w:r>
+        <w:rPr>
+          <w:rFonts w:cs="Lohit Devanagari" w:ascii="Lohit Devanagari" w:hAnsi="Lohit Devanagari"/>
+          <w:color w:val="009933"/>
+          <w:lang w:bidi="sa-IN"/>
+        </w:rPr>
+        <w:t xml:space="preserve">- </w:t>
+      </w:r>
+      <w:r>
+        <w:rPr>
+          <w:rFonts w:ascii="Lohit Devanagari" w:hAnsi="Lohit Devanagari" w:cs="Lohit Devanagari"/>
+          <w:b/>
+          <w:b/>
+          <w:bCs/>
+          <w:color w:val="009933"/>
+          <w:lang w:bidi="sa-IN"/>
+        </w:rPr>
+        <w:t>यद्यप्येवमि</w:t>
+      </w:r>
+      <w:r>
+        <w:rPr>
+          <w:rFonts w:ascii="Lohit Devanagari" w:hAnsi="Lohit Devanagari" w:cs="Lohit Devanagari"/>
+          <w:color w:val="009933"/>
+          <w:lang w:bidi="sa-IN"/>
+        </w:rPr>
+        <w:t xml:space="preserve">ति । तर्हि असम्भव एव स्यादिति आशङ्क्य आत्मनि अहङ्काराद्यध्यासस्य प्रवाहरूपेणानादित्वात् इदं प्रथमरजताद्यध्यासकारणाभावेनासम्भवो नास्ति । प्रवाहरूपेणोत्पद्यमानमध्यवर्तिज्वालायां प्रथमज्वालाकारणाभावेन असम्भवाभाववदित्यभिप्रेत्याह </w:t>
+      </w:r>
+      <w:r>
+        <w:rPr>
+          <w:rFonts w:cs="Lohit Devanagari" w:ascii="Lohit Devanagari" w:hAnsi="Lohit Devanagari"/>
+          <w:color w:val="009933"/>
+          <w:lang w:bidi="sa-IN"/>
+        </w:rPr>
+        <w:t xml:space="preserve">- </w:t>
+      </w:r>
+      <w:r>
+        <w:rPr>
+          <w:rFonts w:ascii="Lohit Devanagari" w:hAnsi="Lohit Devanagari" w:cs="Lohit Devanagari"/>
+          <w:b/>
+          <w:b/>
+          <w:bCs/>
+          <w:color w:val="009933"/>
+          <w:lang w:bidi="sa-IN"/>
+        </w:rPr>
+        <w:t xml:space="preserve">तथापि नैसर्गिक </w:t>
+      </w:r>
+      <w:r>
+        <w:rPr>
+          <w:rFonts w:ascii="Lohit Devanagari" w:hAnsi="Lohit Devanagari" w:cs="Lohit Devanagari"/>
+          <w:color w:val="009933"/>
+          <w:lang w:bidi="sa-IN"/>
+        </w:rPr>
+        <w:t xml:space="preserve">इति । नैसर्गिक इत्यनपनोद्यत्वमुच्यत इति शङ्कां निरस्य अनादित्वं तस्यार्थ इत्याह </w:t>
+      </w:r>
+      <w:r>
+        <w:rPr>
+          <w:rFonts w:cs="Lohit Devanagari" w:ascii="Lohit Devanagari" w:hAnsi="Lohit Devanagari"/>
+          <w:color w:val="009933"/>
+          <w:lang w:bidi="sa-IN"/>
+        </w:rPr>
+        <w:t xml:space="preserve">- </w:t>
+      </w:r>
+      <w:r>
+        <w:rPr>
+          <w:rFonts w:ascii="Lohit Devanagari" w:hAnsi="Lohit Devanagari" w:cs="Lohit Devanagari"/>
+          <w:b/>
+          <w:b/>
+          <w:bCs/>
+          <w:color w:val="009933"/>
+          <w:lang w:bidi="sa-IN"/>
+        </w:rPr>
+        <w:t>प्रत्यगनुबन्धी</w:t>
+      </w:r>
+      <w:r>
+        <w:rPr>
+          <w:rFonts w:ascii="Lohit Devanagari" w:hAnsi="Lohit Devanagari" w:cs="Lohit Devanagari"/>
+          <w:color w:val="009933"/>
+          <w:lang w:bidi="sa-IN"/>
+        </w:rPr>
+        <w:t>ति । आत्मा तावदनादिः</w:t>
+      </w:r>
+      <w:r>
+        <w:rPr>
+          <w:rFonts w:cs="Lohit Devanagari" w:ascii="Lohit Devanagari" w:hAnsi="Lohit Devanagari"/>
+          <w:color w:val="009933"/>
+          <w:lang w:bidi="sa-IN"/>
+        </w:rPr>
+        <w:t xml:space="preserve">, </w:t>
+      </w:r>
+      <w:r>
+        <w:rPr>
+          <w:rFonts w:ascii="Lohit Devanagari" w:hAnsi="Lohit Devanagari" w:cs="Lohit Devanagari"/>
+          <w:color w:val="009933"/>
+          <w:lang w:bidi="sa-IN"/>
+        </w:rPr>
+        <w:t xml:space="preserve">तस्मिन् कार्यरूपेण संस्काररूपेण वा अध्यासस्य प्रवाहव्यभिचाराभावादध्यासोऽनादिरित्यर्थः । प्रत्यक्सम्बन्धीत्युक्ते प्राभाकराभिमतप्रत्यग्रूपेण च सम्बन्धं प्राप्तं व्यावर्तयति </w:t>
+      </w:r>
+      <w:r>
+        <w:rPr>
+          <w:rFonts w:cs="Lohit Devanagari" w:ascii="Lohit Devanagari" w:hAnsi="Lohit Devanagari"/>
+          <w:color w:val="009933"/>
+          <w:lang w:bidi="sa-IN"/>
+        </w:rPr>
+        <w:t xml:space="preserve">- </w:t>
+      </w:r>
+      <w:r>
+        <w:rPr>
+          <w:rFonts w:ascii="Lohit Devanagari" w:hAnsi="Lohit Devanagari" w:cs="Lohit Devanagari"/>
+          <w:b/>
+          <w:b/>
+          <w:bCs/>
+          <w:color w:val="009933"/>
+          <w:lang w:bidi="sa-IN"/>
+        </w:rPr>
+        <w:t>चैतन्ये</w:t>
+      </w:r>
+      <w:r>
+        <w:rPr>
+          <w:rFonts w:ascii="Lohit Devanagari" w:hAnsi="Lohit Devanagari" w:cs="Lohit Devanagari"/>
+          <w:color w:val="009933"/>
+          <w:lang w:bidi="sa-IN"/>
+        </w:rPr>
+        <w:t>ति । चैतन्यमध्यास</w:t>
       </w:r>
       <w:r>
         <w:rPr>
@@ -19307,178 +20036,10 @@
       <w:r>
         <w:rPr>
           <w:rFonts w:ascii="Lohit Devanagari" w:hAnsi="Lohit Devanagari" w:cs="Lohit Devanagari"/>
-          <w:b/>
-          <w:b/>
-          <w:bCs/>
-          <w:color w:val="009933"/>
-          <w:lang w:bidi="sa-IN"/>
-        </w:rPr>
-        <w:t>अध</w:t>
-      </w:r>
-      <w:r>
-        <w:rPr>
-          <w:rFonts w:ascii="Lohit Devanagari" w:hAnsi="Lohit Devanagari" w:cs="Lohit Devanagari"/>
-          <w:b/>
-          <w:b/>
-          <w:bCs/>
-          <w:color w:val="009933"/>
-        </w:rPr>
-        <w:t>्</w:t>
-      </w:r>
-      <w:r>
-        <w:rPr>
-          <w:rFonts w:ascii="Lohit Devanagari" w:hAnsi="Lohit Devanagari" w:cs="Lohit Devanagari"/>
-          <w:b/>
-          <w:b/>
-          <w:bCs/>
-          <w:color w:val="009933"/>
-          <w:lang w:bidi="sa-IN"/>
-        </w:rPr>
-        <w:t>यासो नामे</w:t>
-      </w:r>
-      <w:r>
-        <w:rPr>
-          <w:rFonts w:ascii="Lohit Devanagari" w:hAnsi="Lohit Devanagari" w:cs="Lohit Devanagari"/>
-          <w:color w:val="009933"/>
-          <w:lang w:bidi="sa-IN"/>
-        </w:rPr>
-        <w:t>ति । अध</w:t>
-      </w:r>
-      <w:r>
-        <w:rPr>
-          <w:rFonts w:ascii="Lohit Devanagari" w:hAnsi="Lohit Devanagari" w:cs="Lohit Devanagari"/>
-          <w:color w:val="009933"/>
-        </w:rPr>
-        <w:t>्</w:t>
-      </w:r>
-      <w:r>
-        <w:rPr>
-          <w:rFonts w:ascii="Lohit Devanagari" w:hAnsi="Lohit Devanagari" w:cs="Lohit Devanagari"/>
-          <w:color w:val="009933"/>
-          <w:lang w:bidi="sa-IN"/>
-        </w:rPr>
-        <w:t>यासो भ</w:t>
-      </w:r>
-      <w:r>
-        <w:rPr>
-          <w:rFonts w:ascii="Lohit Devanagari" w:hAnsi="Lohit Devanagari" w:cs="Lohit Devanagari"/>
-          <w:color w:val="009933"/>
-        </w:rPr>
-        <w:t>व</w:t>
-      </w:r>
-      <w:r>
-        <w:rPr>
-          <w:rFonts w:ascii="Lohit Devanagari" w:hAnsi="Lohit Devanagari" w:cs="Lohit Devanagari"/>
-          <w:color w:val="009933"/>
-          <w:lang w:bidi="sa-IN"/>
-        </w:rPr>
-        <w:t>ितुं युक्</w:t>
-      </w:r>
-      <w:r>
-        <w:rPr>
-          <w:rFonts w:ascii="Lohit Devanagari" w:hAnsi="Lohit Devanagari" w:cs="Lohit Devanagari"/>
-          <w:color w:val="009933"/>
-        </w:rPr>
-        <w:t>त</w:t>
-      </w:r>
-      <w:r>
-        <w:rPr>
-          <w:rFonts w:ascii="Lohit Devanagari" w:hAnsi="Lohit Devanagari" w:cs="Lohit Devanagari"/>
-          <w:color w:val="009933"/>
-          <w:lang w:bidi="sa-IN"/>
-        </w:rPr>
-        <w:t xml:space="preserve">म् </w:t>
-      </w:r>
-      <w:r>
-        <w:rPr>
-          <w:rFonts w:cs="Lohit Devanagari" w:ascii="Lohit Devanagari" w:hAnsi="Lohit Devanagari"/>
-          <w:color w:val="009933"/>
-          <w:lang w:bidi="sa-IN"/>
-        </w:rPr>
-        <w:t xml:space="preserve">, </w:t>
-      </w:r>
-      <w:r>
-        <w:rPr>
-          <w:rFonts w:ascii="Lohit Devanagari" w:hAnsi="Lohit Devanagari" w:cs="Lohit Devanagari"/>
-          <w:color w:val="009933"/>
-          <w:lang w:bidi="sa-IN"/>
-        </w:rPr>
-        <w:t>मिथ्यात्वादित्य</w:t>
-      </w:r>
-      <w:r>
-        <w:rPr>
-          <w:rFonts w:ascii="Lohit Devanagari" w:hAnsi="Lohit Devanagari" w:cs="Lohit Devanagari"/>
-          <w:color w:val="009933"/>
-        </w:rPr>
-        <w:t>न</w:t>
-      </w:r>
-      <w:r>
-        <w:rPr>
-          <w:rFonts w:ascii="Lohit Devanagari" w:hAnsi="Lohit Devanagari" w:cs="Lohit Devanagari"/>
-          <w:color w:val="009933"/>
-          <w:lang w:bidi="sa-IN"/>
-        </w:rPr>
-        <w:t>्वयं व्याव</w:t>
-      </w:r>
-      <w:r>
-        <w:rPr>
-          <w:rFonts w:ascii="Lohit Devanagari" w:hAnsi="Lohit Devanagari" w:cs="Lohit Devanagari"/>
-          <w:color w:val="009933"/>
-        </w:rPr>
-        <w:t>र</w:t>
-      </w:r>
-      <w:r>
-        <w:rPr>
-          <w:rFonts w:ascii="Lohit Devanagari" w:hAnsi="Lohit Devanagari" w:cs="Lohit Devanagari"/>
-          <w:color w:val="009933"/>
-          <w:lang w:bidi="sa-IN"/>
-        </w:rPr>
-        <w:t>्त्य अध</w:t>
-      </w:r>
-      <w:r>
-        <w:rPr>
-          <w:rFonts w:ascii="Lohit Devanagari" w:hAnsi="Lohit Devanagari" w:cs="Lohit Devanagari"/>
-          <w:color w:val="009933"/>
-        </w:rPr>
-        <w:t>्</w:t>
-      </w:r>
-      <w:r>
-        <w:rPr>
-          <w:rFonts w:ascii="Lohit Devanagari" w:hAnsi="Lohit Devanagari" w:cs="Lohit Devanagari"/>
-          <w:color w:val="009933"/>
-          <w:lang w:bidi="sa-IN"/>
-        </w:rPr>
-        <w:t>यासो मिथ्येत्यन्</w:t>
-      </w:r>
-      <w:r>
-        <w:rPr>
-          <w:rFonts w:ascii="Lohit Devanagari" w:hAnsi="Lohit Devanagari" w:cs="Lohit Devanagari"/>
-          <w:color w:val="009933"/>
-        </w:rPr>
-        <w:t>वयम</w:t>
-      </w:r>
-      <w:r>
-        <w:rPr>
-          <w:rFonts w:ascii="Lohit Devanagari" w:hAnsi="Lohit Devanagari" w:cs="Lohit Devanagari"/>
-          <w:color w:val="009933"/>
-          <w:lang w:bidi="sa-IN"/>
-        </w:rPr>
-        <w:t>ा</w:t>
-      </w:r>
-      <w:r>
-        <w:rPr>
-          <w:rFonts w:ascii="Lohit Devanagari" w:hAnsi="Lohit Devanagari" w:cs="Lohit Devanagari"/>
-          <w:color w:val="009933"/>
-        </w:rPr>
-        <w:t>ह</w:t>
-      </w:r>
-      <w:r>
-        <w:rPr>
-          <w:rFonts w:ascii="Lohit Devanagari" w:hAnsi="Lohit Devanagari" w:cs="Lohit Devanagari"/>
-          <w:color w:val="009933"/>
-          <w:lang w:bidi="sa-IN"/>
-        </w:rPr>
-        <w:t xml:space="preserve"> </w:t>
+          <w:color w:val="009933"/>
+          <w:lang w:bidi="sa-IN"/>
+        </w:rPr>
+        <w:t xml:space="preserve">साक्षित्वेन अन्यथासिद्धं न त्वध्याससम्बन्धित्वेनाधिष्ठानमिति तदपनुदति </w:t>
       </w:r>
       <w:r>
         <w:rPr>
@@ -19497,192 +20058,15 @@
           <w:color w:val="009933"/>
           <w:lang w:bidi="sa-IN"/>
         </w:rPr>
-        <w:t>स मिथ</w:t>
-      </w:r>
-      <w:r>
-        <w:rPr>
-          <w:rFonts w:ascii="Lohit Devanagari" w:hAnsi="Lohit Devanagari" w:cs="Lohit Devanagari"/>
-          <w:b/>
-          <w:b/>
-          <w:bCs/>
-          <w:color w:val="009933"/>
-        </w:rPr>
-        <w:t>्</w:t>
-      </w:r>
-      <w:r>
-        <w:rPr>
-          <w:rFonts w:ascii="Lohit Devanagari" w:hAnsi="Lohit Devanagari" w:cs="Lohit Devanagari"/>
-          <w:b/>
-          <w:b/>
-          <w:bCs/>
-          <w:color w:val="009933"/>
-          <w:lang w:bidi="sa-IN"/>
-        </w:rPr>
-        <w:t>येति भ</w:t>
-      </w:r>
-      <w:r>
-        <w:rPr>
-          <w:rFonts w:ascii="Lohit Devanagari" w:hAnsi="Lohit Devanagari" w:cs="Lohit Devanagari"/>
-          <w:b/>
-          <w:b/>
-          <w:bCs/>
-          <w:color w:val="009933"/>
-        </w:rPr>
-        <w:t>व</w:t>
-      </w:r>
-      <w:r>
-        <w:rPr>
-          <w:rFonts w:ascii="Lohit Devanagari" w:hAnsi="Lohit Devanagari" w:cs="Lohit Devanagari"/>
-          <w:b/>
-          <w:b/>
-          <w:bCs/>
-          <w:color w:val="009933"/>
-          <w:lang w:bidi="sa-IN"/>
-        </w:rPr>
-        <w:t>ितुं युक्तमि</w:t>
-      </w:r>
-      <w:r>
-        <w:rPr>
-          <w:rFonts w:ascii="Lohit Devanagari" w:hAnsi="Lohit Devanagari" w:cs="Lohit Devanagari"/>
-          <w:color w:val="009933"/>
-          <w:lang w:bidi="sa-IN"/>
-        </w:rPr>
-        <w:t>त</w:t>
-      </w:r>
-      <w:r>
-        <w:rPr>
-          <w:rFonts w:ascii="Lohit Devanagari" w:hAnsi="Lohit Devanagari" w:cs="Lohit Devanagari"/>
-          <w:color w:val="009933"/>
-        </w:rPr>
-        <w:t>ि</w:t>
-      </w:r>
-      <w:r>
-        <w:rPr>
-          <w:rFonts w:ascii="Lohit Devanagari" w:hAnsi="Lohit Devanagari" w:cs="Lohit Devanagari"/>
-          <w:color w:val="009933"/>
-          <w:lang w:bidi="sa-IN"/>
-        </w:rPr>
-        <w:t xml:space="preserve"> । त</w:t>
-      </w:r>
-      <w:r>
-        <w:rPr>
-          <w:rFonts w:ascii="Lohit Devanagari" w:hAnsi="Lohit Devanagari" w:cs="Lohit Devanagari"/>
-          <w:color w:val="009933"/>
-        </w:rPr>
-        <w:t>ं</w:t>
-      </w:r>
-      <w:r>
-        <w:rPr>
-          <w:rFonts w:ascii="Lohit Devanagari" w:hAnsi="Lohit Devanagari" w:cs="Lohit Devanagari"/>
-          <w:color w:val="009933"/>
-          <w:lang w:bidi="sa-IN"/>
-        </w:rPr>
-        <w:t xml:space="preserve"> तथा सोऽ</w:t>
-      </w:r>
-      <w:r>
-        <w:rPr>
-          <w:rFonts w:ascii="Lohit Devanagari" w:hAnsi="Lohit Devanagari" w:cs="Lohit Devanagari"/>
-          <w:color w:val="009933"/>
-        </w:rPr>
-        <w:t>ध</w:t>
-      </w:r>
-      <w:r>
-        <w:rPr>
-          <w:rFonts w:ascii="Lohit Devanagari" w:hAnsi="Lohit Devanagari" w:cs="Lohit Devanagari"/>
-          <w:color w:val="009933"/>
-          <w:lang w:bidi="sa-IN"/>
-        </w:rPr>
-        <w:t>्या</w:t>
-      </w:r>
-      <w:r>
-        <w:rPr>
-          <w:rFonts w:ascii="Lohit Devanagari" w:hAnsi="Lohit Devanagari" w:cs="Lohit Devanagari"/>
-          <w:color w:val="009933"/>
-        </w:rPr>
-        <w:t>स</w:t>
-      </w:r>
-      <w:r>
-        <w:rPr>
-          <w:rFonts w:ascii="Lohit Devanagari" w:hAnsi="Lohit Devanagari" w:cs="Lohit Devanagari"/>
-          <w:color w:val="009933"/>
-          <w:lang w:bidi="sa-IN"/>
-        </w:rPr>
-        <w:t xml:space="preserve"> इति </w:t>
-      </w:r>
-      <w:r>
-        <w:rPr>
-          <w:rFonts w:ascii="Lohit Devanagari" w:hAnsi="Lohit Devanagari" w:cs="Lohit Devanagari"/>
-          <w:color w:val="009933"/>
-        </w:rPr>
-        <w:t>व</w:t>
-      </w:r>
-      <w:r>
-        <w:rPr>
-          <w:rFonts w:ascii="Lohit Devanagari" w:hAnsi="Lohit Devanagari" w:cs="Lohit Devanagari"/>
-          <w:color w:val="009933"/>
-          <w:lang w:bidi="sa-IN"/>
-        </w:rPr>
-        <w:t>िधिः प्</w:t>
-      </w:r>
-      <w:r>
-        <w:rPr>
-          <w:rFonts w:ascii="Lohit Devanagari" w:hAnsi="Lohit Devanagari" w:cs="Lohit Devanagari"/>
-          <w:color w:val="009933"/>
-        </w:rPr>
-        <w:t>र</w:t>
-      </w:r>
-      <w:r>
-        <w:rPr>
-          <w:rFonts w:ascii="Lohit Devanagari" w:hAnsi="Lohit Devanagari" w:cs="Lohit Devanagari"/>
-          <w:color w:val="009933"/>
-          <w:lang w:bidi="sa-IN"/>
-        </w:rPr>
-        <w:t>ाप्त इत्याश</w:t>
-      </w:r>
-      <w:r>
-        <w:rPr>
-          <w:rFonts w:ascii="Lohit Devanagari" w:hAnsi="Lohit Devanagari" w:cs="Lohit Devanagari"/>
-          <w:color w:val="009933"/>
-        </w:rPr>
-        <w:t>ङ</w:t>
-      </w:r>
-      <w:r>
-        <w:rPr>
-          <w:rFonts w:ascii="Lohit Devanagari" w:hAnsi="Lohit Devanagari" w:cs="Lohit Devanagari"/>
-          <w:color w:val="009933"/>
-          <w:lang w:bidi="sa-IN"/>
-        </w:rPr>
-        <w:t>्क्य मिथ्याशब</w:t>
-      </w:r>
-      <w:r>
-        <w:rPr>
-          <w:rFonts w:ascii="Lohit Devanagari" w:hAnsi="Lohit Devanagari" w:cs="Lohit Devanagari"/>
-          <w:color w:val="009933"/>
-        </w:rPr>
-        <w:t>्</w:t>
-      </w:r>
-      <w:r>
-        <w:rPr>
-          <w:rFonts w:ascii="Lohit Devanagari" w:hAnsi="Lohit Devanagari" w:cs="Lohit Devanagari"/>
-          <w:color w:val="009933"/>
-          <w:lang w:bidi="sa-IN"/>
-        </w:rPr>
-        <w:t>दस्य अर्थान्तरमस्ती</w:t>
-      </w:r>
-      <w:r>
-        <w:rPr>
-          <w:rFonts w:ascii="Lohit Devanagari" w:hAnsi="Lohit Devanagari" w:cs="Lohit Devanagari"/>
-          <w:color w:val="009933"/>
-        </w:rPr>
-        <w:t>त्य</w:t>
-      </w:r>
-      <w:r>
-        <w:rPr>
-          <w:rFonts w:ascii="Lohit Devanagari" w:hAnsi="Lohit Devanagari" w:cs="Lohit Devanagari"/>
-          <w:color w:val="009933"/>
-          <w:lang w:bidi="sa-IN"/>
-        </w:rPr>
-        <w:t xml:space="preserve">ाह </w:t>
+        <w:t>सत्ते</w:t>
+      </w:r>
+      <w:r>
+        <w:rPr>
+          <w:rFonts w:ascii="Lohit Devanagari" w:hAnsi="Lohit Devanagari" w:cs="Lohit Devanagari"/>
+          <w:color w:val="009933"/>
+          <w:lang w:bidi="sa-IN"/>
+        </w:rPr>
+        <w:t xml:space="preserve">ति । सत्ताया जडविशिष्टत्वान्नाध्यासं प्रत्यधिष्ठानत्वमिति शङ्काव्यावृत्त्यर्थं जडाद्विभजते </w:t>
       </w:r>
       <w:r>
         <w:rPr>
@@ -19695,107 +20079,49 @@
       <w:r>
         <w:rPr>
           <w:rFonts w:ascii="Lohit Devanagari" w:hAnsi="Lohit Devanagari" w:cs="Lohit Devanagari"/>
-          <w:color w:val="009933"/>
-          <w:lang w:bidi="sa-IN"/>
-        </w:rPr>
-        <w:t>मिथ्या</w:t>
-      </w:r>
-      <w:r>
-        <w:rPr>
-          <w:rFonts w:ascii="Lohit Devanagari" w:hAnsi="Lohit Devanagari" w:cs="Lohit Devanagari"/>
-          <w:color w:val="009933"/>
-        </w:rPr>
-        <w:t>श</w:t>
-      </w:r>
-      <w:r>
-        <w:rPr>
-          <w:rFonts w:ascii="Lohit Devanagari" w:hAnsi="Lohit Devanagari" w:cs="Lohit Devanagari"/>
-          <w:color w:val="009933"/>
-          <w:lang w:bidi="sa-IN"/>
-        </w:rPr>
-        <w:t>ब्दो द्व</w:t>
-      </w:r>
-      <w:r>
-        <w:rPr>
-          <w:rFonts w:ascii="Lohit Devanagari" w:hAnsi="Lohit Devanagari" w:cs="Lohit Devanagari"/>
-          <w:color w:val="009933"/>
-        </w:rPr>
-        <w:t>्</w:t>
-      </w:r>
-      <w:r>
-        <w:rPr>
-          <w:rFonts w:ascii="Lohit Devanagari" w:hAnsi="Lohit Devanagari" w:cs="Lohit Devanagari"/>
-          <w:color w:val="009933"/>
-          <w:lang w:bidi="sa-IN"/>
-        </w:rPr>
-        <w:t xml:space="preserve">यर्थ इति । </w:t>
-      </w:r>
-      <w:r>
-        <w:rPr>
-          <w:rFonts w:ascii="Lohit Devanagari" w:hAnsi="Lohit Devanagari" w:cs="Lohit Devanagari"/>
+          <w:b/>
+          <w:b/>
+          <w:bCs/>
+          <w:color w:val="009933"/>
+          <w:lang w:bidi="sa-IN"/>
+        </w:rPr>
+        <w:t>मात्रे</w:t>
+      </w:r>
+      <w:r>
+        <w:rPr>
+          <w:rFonts w:ascii="Lohit Devanagari" w:hAnsi="Lohit Devanagari" w:cs="Lohit Devanagari"/>
+          <w:color w:val="009933"/>
+          <w:lang w:bidi="sa-IN"/>
+        </w:rPr>
+        <w:t>ति । सत्तामनुसृत्यात्यन्ततिरोधानमकृत्वा बध्नाति । चिदानन्दाच्छादकत्वेन</w:t>
+      </w:r>
+      <w:r>
+        <w:rPr>
+          <w:rFonts w:cs="Lohit Devanagari" w:ascii="Lohit Devanagari" w:hAnsi="Lohit Devanagari"/>
+          <w:color w:val="009933"/>
+          <w:lang w:bidi="sa-IN"/>
+        </w:rPr>
+        <w:t>?</w:t>
+      </w:r>
+      <w:r>
+        <w:rPr>
+          <w:rFonts w:ascii="Lohit Devanagari" w:hAnsi="Lohit Devanagari" w:cs="Lohit Devanagari"/>
+          <w:b/>
+          <w:b/>
+          <w:bCs/>
           <w:color w:val="009933"/>
           <w:vertAlign w:val="superscript"/>
           <w:lang w:bidi="sa-IN"/>
         </w:rPr>
-        <w:t>अ</w:t>
-      </w:r>
-      <w:r>
-        <w:rPr>
-          <w:rFonts w:ascii="Lohit Devanagari" w:hAnsi="Lohit Devanagari" w:cs="Lohit Devanagari"/>
-          <w:color w:val="009933"/>
-          <w:lang w:bidi="sa-IN"/>
-        </w:rPr>
-        <w:t>ध्या४समुद्</w:t>
-      </w:r>
-      <w:r>
-        <w:rPr>
-          <w:rFonts w:ascii="Lohit Devanagari" w:hAnsi="Lohit Devanagari" w:cs="Lohit Devanagari"/>
-          <w:color w:val="009933"/>
-        </w:rPr>
-        <w:t>द</w:t>
-      </w:r>
-      <w:r>
-        <w:rPr>
-          <w:rFonts w:ascii="Lohit Devanagari" w:hAnsi="Lohit Devanagari" w:cs="Lohit Devanagari"/>
-          <w:color w:val="009933"/>
-          <w:lang w:bidi="sa-IN"/>
-        </w:rPr>
-        <w:t>िश्य मिथ्य</w:t>
-      </w:r>
-      <w:r>
-        <w:rPr>
-          <w:rFonts w:ascii="Lohit Devanagari" w:hAnsi="Lohit Devanagari" w:cs="Lohit Devanagari"/>
-          <w:color w:val="009933"/>
-        </w:rPr>
-        <w:t>ा</w:t>
-      </w:r>
-      <w:r>
-        <w:rPr>
-          <w:rFonts w:ascii="Lohit Devanagari" w:hAnsi="Lohit Devanagari" w:cs="Lohit Devanagari"/>
-          <w:color w:val="009933"/>
-          <w:lang w:bidi="sa-IN"/>
-        </w:rPr>
-        <w:t>त्वं विधेयमिति दर्श</w:t>
-      </w:r>
-      <w:r>
-        <w:rPr>
-          <w:rFonts w:ascii="Lohit Devanagari" w:hAnsi="Lohit Devanagari" w:cs="Lohit Devanagari"/>
-          <w:b/>
-          <w:b/>
-          <w:bCs/>
-          <w:color w:val="009933"/>
-          <w:vertAlign w:val="superscript"/>
-          <w:lang w:bidi="hi-IN"/>
-        </w:rPr>
-        <w:t>य</w:t>
-      </w:r>
-      <w:r>
-        <w:rPr>
-          <w:rFonts w:ascii="Lohit Devanagari" w:hAnsi="Lohit Devanagari" w:cs="Lohit Devanagari"/>
-          <w:color w:val="009933"/>
-          <w:lang w:bidi="sa-IN"/>
-        </w:rPr>
-        <w:t xml:space="preserve">ितुं१ पूर्वं मिथ्याशब्दस्योपादानं कृतम् । इदानीं भवितुंशब्दस्य अन्वयं वक्तुं मिथ्याशब्दमादत्ते </w:t>
+        <w:t>२</w:t>
+      </w:r>
+      <w:r>
+        <w:rPr>
+          <w:rFonts w:ascii="Lohit Devanagari" w:hAnsi="Lohit Devanagari" w:cs="Lohit Devanagari"/>
+          <w:color w:val="009933"/>
+          <w:lang w:bidi="sa-IN"/>
+        </w:rPr>
+        <w:t xml:space="preserve"> बध्नातीत्याह </w:t>
       </w:r>
       <w:r>
         <w:rPr>
@@ -19808,10 +20134,21 @@
       <w:r>
         <w:rPr>
           <w:rFonts w:ascii="Lohit Devanagari" w:hAnsi="Lohit Devanagari" w:cs="Lohit Devanagari"/>
-          <w:color w:val="009933"/>
-          <w:lang w:bidi="sa-IN"/>
-        </w:rPr>
-        <w:t xml:space="preserve">मिथ्येति । भवितुं युक्तमिति । मिथ्येति कृत्वा अध्यासो भवितुं युक्तमिति व्याहतोक्तिं व्यावर्तयति </w:t>
+          <w:b/>
+          <w:b/>
+          <w:bCs/>
+          <w:color w:val="009933"/>
+          <w:lang w:bidi="sa-IN"/>
+        </w:rPr>
+        <w:t>अनुबन्धी</w:t>
+      </w:r>
+      <w:r>
+        <w:rPr>
+          <w:rFonts w:ascii="Lohit Devanagari" w:hAnsi="Lohit Devanagari" w:cs="Lohit Devanagari"/>
+          <w:color w:val="009933"/>
+          <w:lang w:bidi="sa-IN"/>
+        </w:rPr>
+        <w:t xml:space="preserve">ति । अध्यासापह्नवपरं भाष्यमिति पक्षेऽपि अपह्नवो न शक्य इत्याह </w:t>
       </w:r>
       <w:r>
         <w:rPr>
@@ -19824,74 +20161,21 @@
       <w:r>
         <w:rPr>
           <w:rFonts w:ascii="Lohit Devanagari" w:hAnsi="Lohit Devanagari" w:cs="Lohit Devanagari"/>
-          <w:color w:val="009933"/>
-          <w:lang w:bidi="sa-IN"/>
-        </w:rPr>
-        <w:t>अभाव एवेति । अध्यासो मिथ्येति भवितुं युक्तमिति भाष्येणाध्या</w:t>
-      </w:r>
-      <w:r>
-        <w:rPr>
-          <w:rFonts w:cs="Lohit Devanagari" w:ascii="Lohit Devanagari" w:hAnsi="Lohit Devanagari"/>
-          <w:color w:val="009933"/>
-          <w:lang w:bidi="sa-IN"/>
-        </w:rPr>
-        <w:t>-</w:t>
-      </w:r>
-      <w:r>
-        <w:rPr>
-          <w:rFonts w:ascii="Lohit Devanagari" w:hAnsi="Lohit Devanagari" w:cs="Lohit Devanagari"/>
-          <w:color w:val="009933"/>
-          <w:lang w:bidi="sa-IN"/>
-        </w:rPr>
-        <w:t>सापह्नवः क्रियते</w:t>
-      </w:r>
-      <w:r>
-        <w:rPr>
-          <w:rFonts w:cs="Lohit Devanagari" w:ascii="Lohit Devanagari" w:hAnsi="Lohit Devanagari"/>
-          <w:color w:val="009933"/>
-          <w:lang w:bidi="sa-IN"/>
-        </w:rPr>
-        <w:t xml:space="preserve">, </w:t>
-      </w:r>
-      <w:r>
-        <w:rPr>
-          <w:rFonts w:ascii="Lohit Devanagari" w:hAnsi="Lohit Devanagari" w:cs="Lohit Devanagari"/>
-          <w:color w:val="009933"/>
-          <w:lang w:bidi="sa-IN"/>
-        </w:rPr>
-        <w:t>किं वा अध्याससद्भावमङ्गीकृत्य तस्य लोकसिद्धकादाचित्कशुक्ति</w:t>
-      </w:r>
-      <w:r>
-        <w:rPr>
-          <w:rFonts w:cs="Lohit Devanagari" w:ascii="Lohit Devanagari" w:hAnsi="Lohit Devanagari"/>
-          <w:color w:val="009933"/>
-          <w:lang w:bidi="sa-IN"/>
-        </w:rPr>
-        <w:t>-</w:t>
-      </w:r>
-      <w:r>
-        <w:rPr>
-          <w:rFonts w:ascii="Lohit Devanagari" w:hAnsi="Lohit Devanagari" w:cs="Lohit Devanagari"/>
-          <w:color w:val="009933"/>
-          <w:lang w:bidi="sa-IN"/>
-        </w:rPr>
-        <w:t>रजताद्यध्यासे दृष्टसादृश्यादिकारणाभावादसम्भव उच्यत इति विकल्प्य कारणाभावा</w:t>
-      </w:r>
-      <w:r>
-        <w:rPr>
-          <w:rFonts w:cs="Lohit Devanagari" w:ascii="Lohit Devanagari" w:hAnsi="Lohit Devanagari"/>
-          <w:color w:val="009933"/>
-          <w:lang w:bidi="sa-IN"/>
-        </w:rPr>
-        <w:t>-</w:t>
-      </w:r>
-      <w:r>
-        <w:rPr>
-          <w:rFonts w:ascii="Lohit Devanagari" w:hAnsi="Lohit Devanagari" w:cs="Lohit Devanagari"/>
-          <w:color w:val="009933"/>
-          <w:lang w:bidi="sa-IN"/>
-        </w:rPr>
-        <w:t xml:space="preserve">दसम्भवं प्राप्तमङ्गीकरोति </w:t>
+          <w:b/>
+          <w:b/>
+          <w:bCs/>
+          <w:color w:val="009933"/>
+          <w:lang w:bidi="sa-IN"/>
+        </w:rPr>
+        <w:t>अयमि</w:t>
+      </w:r>
+      <w:r>
+        <w:rPr>
+          <w:rFonts w:ascii="Lohit Devanagari" w:hAnsi="Lohit Devanagari" w:cs="Lohit Devanagari"/>
+          <w:color w:val="009933"/>
+          <w:lang w:bidi="sa-IN"/>
+        </w:rPr>
+        <w:t xml:space="preserve">ति । प्रत्यक्षम् इत्यर्थः । प्रमेयापह्नवं कुर्वता मया प्रमाणस्यापह्नवः क्रियत एव इत्याशङ्क्य विलक्षणाकारवत्तया विलक्षणशब्दोल्लिखितत्वेन च प्रमाणं प्रसिद्धमित्याह </w:t>
       </w:r>
       <w:r>
         <w:rPr>
@@ -19904,26 +20188,53 @@
       <w:r>
         <w:rPr>
           <w:rFonts w:ascii="Lohit Devanagari" w:hAnsi="Lohit Devanagari" w:cs="Lohit Devanagari"/>
-          <w:color w:val="009933"/>
-          <w:lang w:bidi="sa-IN"/>
-        </w:rPr>
-        <w:t>यद्यप्येवमिति । तर्हि असम्भव एव स्यादिति आशङ्क्य आत्मनि अहङ्काराद्यध्यासस्य प्रवाहरूपेणानादित्वात् इदं प्रथमरजताद्यध्यासकारणाभावेनासम्भवो नास्ति । प्रवाहरूपेणोत्पद्यमानमध्यवर्तिज्वालायां प्रथमज्वालाकारणाभावेन असम्भवाभाव</w:t>
-      </w:r>
-      <w:r>
-        <w:rPr>
-          <w:rFonts w:cs="Lohit Devanagari" w:ascii="Lohit Devanagari" w:hAnsi="Lohit Devanagari"/>
-          <w:color w:val="009933"/>
-          <w:lang w:bidi="sa-IN"/>
-        </w:rPr>
-        <w:t>-</w:t>
-      </w:r>
-      <w:r>
-        <w:rPr>
-          <w:rFonts w:ascii="Lohit Devanagari" w:hAnsi="Lohit Devanagari" w:cs="Lohit Devanagari"/>
-          <w:color w:val="009933"/>
-          <w:lang w:bidi="sa-IN"/>
-        </w:rPr>
-        <w:t xml:space="preserve">वदित्यभिप्रेत्याह </w:t>
+          <w:b/>
+          <w:b/>
+          <w:bCs/>
+          <w:color w:val="009933"/>
+          <w:lang w:bidi="sa-IN"/>
+        </w:rPr>
+        <w:t>अहमिदं ममेदमि</w:t>
+      </w:r>
+      <w:r>
+        <w:rPr>
+          <w:rFonts w:ascii="Lohit Devanagari" w:hAnsi="Lohit Devanagari" w:cs="Lohit Devanagari"/>
+          <w:color w:val="009933"/>
+          <w:lang w:bidi="sa-IN"/>
+        </w:rPr>
+        <w:t>ति । अध्यास आक्षिप्तः</w:t>
+      </w:r>
+      <w:r>
+        <w:rPr>
+          <w:rFonts w:cs="Lohit Devanagari" w:ascii="Lohit Devanagari" w:hAnsi="Lohit Devanagari"/>
+          <w:color w:val="009933"/>
+          <w:lang w:bidi="sa-IN"/>
+        </w:rPr>
+        <w:t xml:space="preserve">, </w:t>
+      </w:r>
+      <w:r>
+        <w:rPr>
+          <w:rFonts w:ascii="Lohit Devanagari" w:hAnsi="Lohit Devanagari" w:cs="Lohit Devanagari"/>
+          <w:color w:val="009933"/>
+          <w:lang w:bidi="sa-IN"/>
+        </w:rPr>
+        <w:t>लोकव्यवहारस्समाधीयत इति असङ्गतोक्तिः प्राप्तेति</w:t>
+      </w:r>
+      <w:r>
+        <w:rPr>
+          <w:rFonts w:cs="Lohit Devanagari" w:ascii="Lohit Devanagari" w:hAnsi="Lohit Devanagari"/>
+          <w:color w:val="009933"/>
+          <w:lang w:bidi="sa-IN"/>
+        </w:rPr>
+        <w:t xml:space="preserve">, </w:t>
+      </w:r>
+      <w:r>
+        <w:rPr>
+          <w:rFonts w:ascii="Lohit Devanagari" w:hAnsi="Lohit Devanagari" w:cs="Lohit Devanagari"/>
+          <w:color w:val="009933"/>
+          <w:lang w:bidi="sa-IN"/>
+        </w:rPr>
+        <w:t xml:space="preserve">नेत्याह </w:t>
       </w:r>
       <w:r>
         <w:rPr>
@@ -19936,10 +20247,37 @@
       <w:r>
         <w:rPr>
           <w:rFonts w:ascii="Lohit Devanagari" w:hAnsi="Lohit Devanagari" w:cs="Lohit Devanagari"/>
-          <w:color w:val="009933"/>
-          <w:lang w:bidi="sa-IN"/>
-        </w:rPr>
-        <w:t xml:space="preserve">तथापि नैसर्गिक इति । नैसर्गिक इत्यनपनोद्यत्वमुच्यत इति शङ्कां निरस्य अनादित्वं तस्यार्थ इत्याह </w:t>
+          <w:b/>
+          <w:b/>
+          <w:bCs/>
+          <w:color w:val="009933"/>
+          <w:lang w:bidi="sa-IN"/>
+        </w:rPr>
+        <w:t>युष्मदस्मदोरितरेतराध्यासात्मको लोकव्यवहार</w:t>
+      </w:r>
+      <w:r>
+        <w:rPr>
+          <w:rFonts w:ascii="Lohit Devanagari" w:hAnsi="Lohit Devanagari" w:cs="Lohit Devanagari"/>
+          <w:color w:val="009933"/>
+          <w:lang w:bidi="sa-IN"/>
+        </w:rPr>
+        <w:t xml:space="preserve"> इति । तेनेत्यादेरयमर्थः</w:t>
+      </w:r>
+      <w:r>
+        <w:rPr>
+          <w:rFonts w:cs="Lohit Devanagari" w:ascii="Lohit Devanagari" w:hAnsi="Lohit Devanagari"/>
+          <w:color w:val="009933"/>
+          <w:lang w:bidi="sa-IN"/>
+        </w:rPr>
+        <w:t xml:space="preserve">, </w:t>
+      </w:r>
+      <w:r>
+        <w:rPr>
+          <w:rFonts w:ascii="Lohit Devanagari" w:hAnsi="Lohit Devanagari" w:cs="Lohit Devanagari"/>
+          <w:color w:val="009933"/>
+          <w:lang w:bidi="sa-IN"/>
+        </w:rPr>
+        <w:t xml:space="preserve">कादाचित्कशुक्तिरजतादौ सिद्धकारणाभावेनानाद्यध्यासो नोपालम्भमर्हति । आगन्तुकघटादिकारणाभावेन अनाद्यात्मन उपलम्भाभाववदितिऽलोकत इति कर्मव्युत्पत्त्या देहादिरूपार्थाध्यासे लोकशब्दो वर्तत इत्याह </w:t>
       </w:r>
       <w:r>
         <w:rPr>
@@ -19952,42 +20290,40 @@
       <w:r>
         <w:rPr>
           <w:rFonts w:ascii="Lohit Devanagari" w:hAnsi="Lohit Devanagari" w:cs="Lohit Devanagari"/>
-          <w:color w:val="009933"/>
-          <w:lang w:bidi="sa-IN"/>
-        </w:rPr>
-        <w:t>प्रत्यगनुबन्धीति । आत्मा तावदनादिः</w:t>
-      </w:r>
-      <w:r>
-        <w:rPr>
-          <w:rFonts w:cs="Lohit Devanagari" w:ascii="Lohit Devanagari" w:hAnsi="Lohit Devanagari"/>
-          <w:color w:val="009933"/>
-          <w:lang w:bidi="sa-IN"/>
-        </w:rPr>
-        <w:t xml:space="preserve">, </w:t>
-      </w:r>
-      <w:r>
-        <w:rPr>
-          <w:rFonts w:ascii="Lohit Devanagari" w:hAnsi="Lohit Devanagari" w:cs="Lohit Devanagari"/>
-          <w:color w:val="009933"/>
-          <w:lang w:bidi="sa-IN"/>
-        </w:rPr>
-        <w:t>तस्मिन् कार्यरूपेण संस्काररूपेण वा अध्यासस्य प्रवाहव्यभिचाराभावादध्यासोऽनादिरित्यर्थः । प्रत्यक्सम्बन्धी</w:t>
-      </w:r>
-      <w:r>
-        <w:rPr>
-          <w:rFonts w:cs="Lohit Devanagari" w:ascii="Lohit Devanagari" w:hAnsi="Lohit Devanagari"/>
-          <w:color w:val="009933"/>
-          <w:lang w:bidi="sa-IN"/>
-        </w:rPr>
-        <w:t>-</w:t>
-      </w:r>
-      <w:r>
-        <w:rPr>
-          <w:rFonts w:ascii="Lohit Devanagari" w:hAnsi="Lohit Devanagari" w:cs="Lohit Devanagari"/>
-          <w:color w:val="009933"/>
-          <w:lang w:bidi="sa-IN"/>
-        </w:rPr>
-        <w:t xml:space="preserve">त्युक्ते प्राभाकराभिमतप्रत्यग्रूपेण च सम्बन्धं प्राप्तं व्यावर्तयति </w:t>
+          <w:b/>
+          <w:b/>
+          <w:bCs/>
+          <w:color w:val="009933"/>
+          <w:lang w:bidi="sa-IN"/>
+        </w:rPr>
+        <w:t xml:space="preserve">लोक </w:t>
+      </w:r>
+      <w:r>
+        <w:rPr>
+          <w:rFonts w:ascii="Lohit Devanagari" w:hAnsi="Lohit Devanagari" w:cs="Lohit Devanagari"/>
+          <w:color w:val="009933"/>
+          <w:lang w:bidi="sa-IN"/>
+        </w:rPr>
+        <w:t xml:space="preserve">इति । </w:t>
+      </w:r>
+      <w:r>
+        <w:rPr>
+          <w:rFonts w:ascii="Lohit Devanagari" w:hAnsi="Lohit Devanagari" w:cs="Lohit Devanagari"/>
+          <w:b/>
+          <w:b/>
+          <w:bCs/>
+          <w:color w:val="009933"/>
+          <w:lang w:bidi="sa-IN"/>
+        </w:rPr>
+        <w:t>मनुष्योऽहमिती</w:t>
+      </w:r>
+      <w:r>
+        <w:rPr>
+          <w:rFonts w:ascii="Lohit Devanagari" w:hAnsi="Lohit Devanagari" w:cs="Lohit Devanagari"/>
+          <w:color w:val="009933"/>
+          <w:lang w:bidi="sa-IN"/>
+        </w:rPr>
+        <w:t xml:space="preserve">ति । व्यवहारशब्दस्य भावव्युत्पत्त्याऽज्ञानसाध्यासवाचित्वं दर्शयति </w:t>
       </w:r>
       <w:r>
         <w:rPr>
@@ -20000,26 +20336,21 @@
       <w:r>
         <w:rPr>
           <w:rFonts w:ascii="Lohit Devanagari" w:hAnsi="Lohit Devanagari" w:cs="Lohit Devanagari"/>
-          <w:color w:val="009933"/>
-          <w:lang w:bidi="sa-IN"/>
-        </w:rPr>
-        <w:t>चैतन्येति । चैतन्यमध्यास</w:t>
-      </w:r>
-      <w:r>
-        <w:rPr>
-          <w:rFonts w:cs="Lohit Devanagari" w:ascii="Lohit Devanagari" w:hAnsi="Lohit Devanagari"/>
-          <w:color w:val="009933"/>
-          <w:lang w:bidi="sa-IN"/>
-        </w:rPr>
-        <w:t>-</w:t>
-      </w:r>
-      <w:r>
-        <w:rPr>
-          <w:rFonts w:ascii="Lohit Devanagari" w:hAnsi="Lohit Devanagari" w:cs="Lohit Devanagari"/>
-          <w:color w:val="009933"/>
-          <w:lang w:bidi="sa-IN"/>
-        </w:rPr>
-        <w:t xml:space="preserve">साक्षित्वेन अन्यथासिद्धं न त्वध्याससम्बन्धित्वेनाधिष्ठानमिति तदपनुदति </w:t>
+          <w:b/>
+          <w:b/>
+          <w:bCs/>
+          <w:color w:val="009933"/>
+          <w:lang w:bidi="sa-IN"/>
+        </w:rPr>
+        <w:t xml:space="preserve">व्यवहरणं व्यवहार </w:t>
+      </w:r>
+      <w:r>
+        <w:rPr>
+          <w:rFonts w:ascii="Lohit Devanagari" w:hAnsi="Lohit Devanagari" w:cs="Lohit Devanagari"/>
+          <w:color w:val="009933"/>
+          <w:lang w:bidi="sa-IN"/>
+        </w:rPr>
+        <w:t xml:space="preserve">इति । लोकश्चासौ व्यवहारश्च इति लोकव्यवहार इति कर्मधारयं व्यावर्त्य लोकविषयो व्यवहारो लोकव्यवहार इत्याह </w:t>
       </w:r>
       <w:r>
         <w:rPr>
@@ -20032,10 +20363,21 @@
       <w:r>
         <w:rPr>
           <w:rFonts w:ascii="Lohit Devanagari" w:hAnsi="Lohit Devanagari" w:cs="Lohit Devanagari"/>
-          <w:color w:val="009933"/>
-          <w:lang w:bidi="sa-IN"/>
-        </w:rPr>
-        <w:t xml:space="preserve">सत्तेति । सत्ताया जडविशिष्टत्वान्नाध्यासं प्रत्यधिष्ठानत्वमिति शङ्काव्यावृत्त्यर्थं जडाद्विभजते </w:t>
+          <w:b/>
+          <w:b/>
+          <w:bCs/>
+          <w:color w:val="009933"/>
+          <w:lang w:bidi="sa-IN"/>
+        </w:rPr>
+        <w:t>लोक इती</w:t>
+      </w:r>
+      <w:r>
+        <w:rPr>
+          <w:rFonts w:ascii="Lohit Devanagari" w:hAnsi="Lohit Devanagari" w:cs="Lohit Devanagari"/>
+          <w:color w:val="009933"/>
+          <w:lang w:bidi="sa-IN"/>
+        </w:rPr>
+        <w:t xml:space="preserve">ति । व्यवहार </w:t>
       </w:r>
       <w:r>
         <w:rPr>
@@ -20051,59 +20393,7 @@
           <w:color w:val="009933"/>
           <w:lang w:bidi="sa-IN"/>
         </w:rPr>
-        <w:t>मात्रेति । सत्तामनुसृत्यात्यन्तति</w:t>
-      </w:r>
-      <w:r>
-        <w:rPr>
-          <w:rFonts w:cs="Lohit Devanagari" w:ascii="Lohit Devanagari" w:hAnsi="Lohit Devanagari"/>
-          <w:color w:val="009933"/>
-          <w:lang w:bidi="sa-IN"/>
-        </w:rPr>
-        <w:t>-</w:t>
-      </w:r>
-      <w:r>
-        <w:rPr>
-          <w:rFonts w:ascii="Lohit Devanagari" w:hAnsi="Lohit Devanagari" w:cs="Lohit Devanagari"/>
-          <w:color w:val="009933"/>
-          <w:lang w:bidi="sa-IN"/>
-        </w:rPr>
-        <w:t>रोधानमकृत्वा बध्नाति । चिदानन्दाच्छादकत</w:t>
-      </w:r>
-      <w:r>
-        <w:rPr>
-          <w:rFonts w:ascii="Lohit Devanagari" w:hAnsi="Lohit Devanagari" w:cs="Lohit Devanagari"/>
-          <w:b/>
-          <w:b/>
-          <w:bCs/>
-          <w:color w:val="009933"/>
-          <w:vertAlign w:val="superscript"/>
-          <w:lang w:bidi="sa-IN"/>
-        </w:rPr>
-        <w:t>्</w:t>
-      </w:r>
-      <w:r>
-        <w:rPr>
-          <w:rFonts w:ascii="Lohit Devanagari" w:hAnsi="Lohit Devanagari" w:cs="Lohit Devanagari"/>
-          <w:color w:val="009933"/>
-          <w:lang w:bidi="sa-IN"/>
-        </w:rPr>
-        <w:t>वेन</w:t>
-      </w:r>
-      <w:r>
-        <w:rPr>
-          <w:rFonts w:cs="Lohit Devanagari" w:ascii="Lohit Devanagari" w:hAnsi="Lohit Devanagari"/>
-          <w:color w:val="009933"/>
-          <w:lang w:bidi="sa-IN"/>
-        </w:rPr>
-        <w:t>?</w:t>
-      </w:r>
-      <w:r>
-        <w:rPr>
-          <w:rFonts w:ascii="Lohit Devanagari" w:hAnsi="Lohit Devanagari" w:cs="Lohit Devanagari"/>
-          <w:color w:val="009933"/>
-          <w:lang w:bidi="sa-IN"/>
-        </w:rPr>
-        <w:t xml:space="preserve">२ बध्नातीत्याह </w:t>
+        <w:t xml:space="preserve">शब्दस्य अभिज्ञाभिवदनोपादानार्थक्रियाभिधायित्वात् कथं ज्ञानाध्यासवाचित्वमित्याशङ्क्य  इहाभिज्ञाभिवदनाख्यशब्दोल्लिखितज्ञानमात्राभिधायित्वात् ज्ञानाध्यासवाचित्वं युक्तमित्याह </w:t>
       </w:r>
       <w:r>
         <w:rPr>
@@ -20116,266 +20406,21 @@
       <w:r>
         <w:rPr>
           <w:rFonts w:ascii="Lohit Devanagari" w:hAnsi="Lohit Devanagari" w:cs="Lohit Devanagari"/>
-          <w:color w:val="009933"/>
-          <w:lang w:bidi="sa-IN"/>
-        </w:rPr>
-        <w:t xml:space="preserve">अनुबन्धीति । अध्यासापह्नवपरं भाष्यमिति पक्षेऽपि अपह्नवो न शक्य इत्याह </w:t>
-      </w:r>
-      <w:r>
-        <w:rPr>
-          <w:rFonts w:cs="Lohit Devanagari" w:ascii="Lohit Devanagari" w:hAnsi="Lohit Devanagari"/>
-          <w:color w:val="009933"/>
-          <w:lang w:bidi="sa-IN"/>
-        </w:rPr>
-        <w:t xml:space="preserve">- </w:t>
-      </w:r>
-      <w:r>
-        <w:rPr>
-          <w:rFonts w:ascii="Lohit Devanagari" w:hAnsi="Lohit Devanagari" w:cs="Lohit Devanagari"/>
-          <w:color w:val="009933"/>
-          <w:lang w:bidi="sa-IN"/>
-        </w:rPr>
-        <w:t xml:space="preserve">अयमिति । प्रत्यक्षम् इत्यर्थः । प्रमेयापह्नवं कुर्वता मया प्रमाणस्यापह्नवः क्रियत एव इत्याशङ्क्य विलक्षणाकारवत्तया विलक्षणशब्दोल्लिखितत्वेन च प्रमाणं प्रसिद्धमित्याह </w:t>
-      </w:r>
-      <w:r>
-        <w:rPr>
-          <w:rFonts w:cs="Lohit Devanagari" w:ascii="Lohit Devanagari" w:hAnsi="Lohit Devanagari"/>
-          <w:color w:val="009933"/>
-          <w:lang w:bidi="sa-IN"/>
-        </w:rPr>
-        <w:t xml:space="preserve">- </w:t>
-      </w:r>
-      <w:r>
-        <w:rPr>
-          <w:rFonts w:ascii="Lohit Devanagari" w:hAnsi="Lohit Devanagari" w:cs="Lohit Devanagari"/>
-          <w:color w:val="009933"/>
-          <w:lang w:bidi="sa-IN"/>
-        </w:rPr>
-        <w:t>अहमिदं ममेदमिति । अध्यास आक्षिप्तः</w:t>
-      </w:r>
-      <w:r>
-        <w:rPr>
-          <w:rFonts w:cs="Lohit Devanagari" w:ascii="Lohit Devanagari" w:hAnsi="Lohit Devanagari"/>
-          <w:color w:val="009933"/>
-          <w:lang w:bidi="sa-IN"/>
-        </w:rPr>
-        <w:t xml:space="preserve">, </w:t>
-      </w:r>
-      <w:r>
-        <w:rPr>
-          <w:rFonts w:ascii="Lohit Devanagari" w:hAnsi="Lohit Devanagari" w:cs="Lohit Devanagari"/>
-          <w:color w:val="009933"/>
-          <w:lang w:bidi="sa-IN"/>
-        </w:rPr>
-        <w:t>लोकव्यवहारस्समाधीयत इति असङ्गतोक्तिः प्राप्तेति</w:t>
-      </w:r>
-      <w:r>
-        <w:rPr>
-          <w:rFonts w:cs="Lohit Devanagari" w:ascii="Lohit Devanagari" w:hAnsi="Lohit Devanagari"/>
-          <w:color w:val="009933"/>
-          <w:lang w:bidi="sa-IN"/>
-        </w:rPr>
-        <w:t xml:space="preserve">, </w:t>
-      </w:r>
-      <w:r>
-        <w:rPr>
-          <w:rFonts w:ascii="Lohit Devanagari" w:hAnsi="Lohit Devanagari" w:cs="Lohit Devanagari"/>
-          <w:color w:val="009933"/>
-          <w:lang w:bidi="sa-IN"/>
-        </w:rPr>
-        <w:t xml:space="preserve">नेत्याह </w:t>
-      </w:r>
-      <w:r>
-        <w:rPr>
-          <w:rFonts w:cs="Lohit Devanagari" w:ascii="Lohit Devanagari" w:hAnsi="Lohit Devanagari"/>
-          <w:color w:val="009933"/>
-          <w:lang w:bidi="sa-IN"/>
-        </w:rPr>
-        <w:t xml:space="preserve">- </w:t>
-      </w:r>
-      <w:r>
-        <w:rPr>
-          <w:rFonts w:ascii="Lohit Devanagari" w:hAnsi="Lohit Devanagari" w:cs="Lohit Devanagari"/>
-          <w:color w:val="009933"/>
-          <w:lang w:bidi="sa-IN"/>
-        </w:rPr>
-        <w:t>युष्मदस्मदोरितरेतराध्यासात्मको लोकव्यवहार इति । तेनेत्यादेरयमर्थः</w:t>
-      </w:r>
-      <w:r>
-        <w:rPr>
-          <w:rFonts w:cs="Lohit Devanagari" w:ascii="Lohit Devanagari" w:hAnsi="Lohit Devanagari"/>
-          <w:color w:val="009933"/>
-          <w:lang w:bidi="sa-IN"/>
-        </w:rPr>
-        <w:t xml:space="preserve">, </w:t>
-      </w:r>
-      <w:r>
-        <w:rPr>
-          <w:rFonts w:ascii="Lohit Devanagari" w:hAnsi="Lohit Devanagari" w:cs="Lohit Devanagari"/>
-          <w:color w:val="009933"/>
-          <w:lang w:bidi="sa-IN"/>
-        </w:rPr>
-        <w:t>कादाचि</w:t>
-      </w:r>
-      <w:r>
-        <w:rPr>
-          <w:rFonts w:cs="Lohit Devanagari" w:ascii="Lohit Devanagari" w:hAnsi="Lohit Devanagari"/>
-          <w:color w:val="009933"/>
-          <w:lang w:bidi="sa-IN"/>
-        </w:rPr>
-        <w:t>-</w:t>
-      </w:r>
-      <w:r>
-        <w:rPr>
-          <w:rFonts w:ascii="Lohit Devanagari" w:hAnsi="Lohit Devanagari" w:cs="Lohit Devanagari"/>
-          <w:color w:val="009933"/>
-          <w:lang w:bidi="sa-IN"/>
-        </w:rPr>
-        <w:t>त्कशुक्तिरजतादौ सिद्धकारणाभावेनानाद्यध्यासो नोपालम्भमर्हति । आगन्तुकघटादि</w:t>
-      </w:r>
-      <w:r>
-        <w:rPr>
-          <w:rFonts w:cs="Lohit Devanagari" w:ascii="Lohit Devanagari" w:hAnsi="Lohit Devanagari"/>
-          <w:color w:val="009933"/>
-          <w:lang w:bidi="sa-IN"/>
-        </w:rPr>
-        <w:t>-</w:t>
-      </w:r>
-      <w:r>
-        <w:rPr>
-          <w:rFonts w:ascii="Lohit Devanagari" w:hAnsi="Lohit Devanagari" w:cs="Lohit Devanagari"/>
-          <w:color w:val="009933"/>
-          <w:lang w:bidi="sa-IN"/>
-        </w:rPr>
-        <w:t xml:space="preserve">कारणाभावेन अनाद्यात्मन उपलम्भाभाववदितिऽलोकत इति कर्मव्युत्पत्त्या देहादिरूपार्थाध्यासे लोकशब्दो वर्तत इत्याह </w:t>
-      </w:r>
-      <w:r>
-        <w:rPr>
-          <w:rFonts w:cs="Lohit Devanagari" w:ascii="Lohit Devanagari" w:hAnsi="Lohit Devanagari"/>
-          <w:color w:val="009933"/>
-          <w:lang w:bidi="sa-IN"/>
-        </w:rPr>
-        <w:t xml:space="preserve">- </w:t>
-      </w:r>
-      <w:r>
-        <w:rPr>
-          <w:rFonts w:ascii="Lohit Devanagari" w:hAnsi="Lohit Devanagari" w:cs="Lohit Devanagari"/>
-          <w:color w:val="009933"/>
-          <w:lang w:bidi="sa-IN"/>
-        </w:rPr>
-        <w:t xml:space="preserve">लोक इति । मनुष्योऽहमितीति । व्यवहारशब्दस्य भावव्युत्पत्त्याऽज्ञानसाध्यासवाचित्वं दर्शयति </w:t>
-      </w:r>
-      <w:r>
-        <w:rPr>
-          <w:rFonts w:cs="Lohit Devanagari" w:ascii="Lohit Devanagari" w:hAnsi="Lohit Devanagari"/>
-          <w:color w:val="009933"/>
-          <w:lang w:bidi="sa-IN"/>
-        </w:rPr>
-        <w:t xml:space="preserve">- </w:t>
-      </w:r>
-      <w:r>
-        <w:rPr>
-          <w:rFonts w:ascii="Lohit Devanagari" w:hAnsi="Lohit Devanagari" w:cs="Lohit Devanagari"/>
-          <w:color w:val="009933"/>
-          <w:lang w:bidi="sa-IN"/>
-        </w:rPr>
-        <w:t xml:space="preserve">व्यवहरणं व्यवहार इति । लोकश्चासौ व्यवहारश्च इति लोकव्यवहार इति कर्मधारयं व्यावर्त्य लोकविषयो व्यवहारो लोकव्यवहार इत्याह </w:t>
-      </w:r>
-      <w:r>
-        <w:rPr>
-          <w:rFonts w:cs="Lohit Devanagari" w:ascii="Lohit Devanagari" w:hAnsi="Lohit Devanagari"/>
-          <w:color w:val="009933"/>
-          <w:lang w:bidi="sa-IN"/>
-        </w:rPr>
-        <w:t xml:space="preserve">- </w:t>
-      </w:r>
-      <w:r>
-        <w:rPr>
-          <w:rFonts w:ascii="Lohit Devanagari" w:hAnsi="Lohit Devanagari" w:cs="Lohit Devanagari"/>
-          <w:color w:val="009933"/>
-          <w:lang w:bidi="sa-IN"/>
-        </w:rPr>
-        <w:t xml:space="preserve">लोक इतीति । व्यवहार </w:t>
-      </w:r>
-      <w:r>
-        <w:rPr>
-          <w:rFonts w:cs="Lohit Devanagari" w:ascii="Lohit Devanagari" w:hAnsi="Lohit Devanagari"/>
-          <w:color w:val="009933"/>
-          <w:lang w:bidi="sa-IN"/>
-        </w:rPr>
-        <w:t xml:space="preserve">- </w:t>
-      </w:r>
-      <w:r>
-        <w:rPr>
-          <w:rFonts w:ascii="Lohit Devanagari" w:hAnsi="Lohit Devanagari" w:cs="Lohit Devanagari"/>
-          <w:color w:val="009933"/>
-          <w:lang w:bidi="sa-IN"/>
-        </w:rPr>
-        <w:t>शब्दस्य अभिज्ञाभिवदनोपादानार्थ</w:t>
-      </w:r>
-      <w:r>
-        <w:rPr>
-          <w:rFonts w:cs="Lohit Devanagari" w:ascii="Lohit Devanagari" w:hAnsi="Lohit Devanagari"/>
-          <w:color w:val="009933"/>
-          <w:lang w:bidi="sa-IN"/>
-        </w:rPr>
-        <w:t>-</w:t>
-      </w:r>
-      <w:r>
-        <w:rPr>
-          <w:rFonts w:ascii="Lohit Devanagari" w:hAnsi="Lohit Devanagari" w:cs="Lohit Devanagari"/>
-          <w:color w:val="009933"/>
-          <w:lang w:bidi="sa-IN"/>
-        </w:rPr>
-        <w:t xml:space="preserve">क्रियाभिधायित्वात् कथं ज्ञानाध्यासवाचित्वमित्याशङ्क्य </w:t>
-      </w:r>
-      <w:r>
-        <w:rPr>
-          <w:rFonts w:cs="Lohit Devanagari" w:ascii="Lohit Devanagari" w:hAnsi="Lohit Devanagari"/>
-          <w:color w:val="009933"/>
-          <w:lang w:bidi="sa-IN"/>
-        </w:rPr>
-        <w:t xml:space="preserve">- </w:t>
-      </w:r>
-      <w:r>
-        <w:rPr>
-          <w:rFonts w:ascii="Lohit Devanagari" w:hAnsi="Lohit Devanagari" w:cs="Lohit Devanagari"/>
-          <w:color w:val="009933"/>
-          <w:lang w:bidi="sa-IN"/>
-        </w:rPr>
-        <w:t>इहाभिज्ञाभिवदनाख्यशब्दोल्लि</w:t>
-      </w:r>
-      <w:r>
-        <w:rPr>
-          <w:rFonts w:cs="Lohit Devanagari" w:ascii="Lohit Devanagari" w:hAnsi="Lohit Devanagari"/>
-          <w:color w:val="009933"/>
-          <w:lang w:bidi="sa-IN"/>
-        </w:rPr>
-        <w:t>-</w:t>
-      </w:r>
-      <w:r>
-        <w:rPr>
-          <w:rFonts w:ascii="Lohit Devanagari" w:hAnsi="Lohit Devanagari" w:cs="Lohit Devanagari"/>
-          <w:color w:val="009933"/>
-          <w:lang w:bidi="sa-IN"/>
-        </w:rPr>
-        <w:t xml:space="preserve">खितज्ञानमात्राभिधायित्वात् ज्ञानाध्यासवाचित्वं युक्तमित्याह </w:t>
-      </w:r>
-      <w:r>
-        <w:rPr>
-          <w:rFonts w:cs="Lohit Devanagari" w:ascii="Lohit Devanagari" w:hAnsi="Lohit Devanagari"/>
-          <w:color w:val="009933"/>
-          <w:lang w:bidi="sa-IN"/>
-        </w:rPr>
-        <w:t xml:space="preserve">- </w:t>
-      </w:r>
-      <w:r>
-        <w:rPr>
-          <w:rFonts w:ascii="Lohit Devanagari" w:hAnsi="Lohit Devanagari" w:cs="Lohit Devanagari"/>
-          <w:color w:val="009933"/>
-          <w:lang w:bidi="sa-IN"/>
-        </w:rPr>
-        <w:t>मनुष्योऽहमिति अभिमान इत्यर्थ इति । अहमिति प्रतिभासस्याध्यासत्वे द्व्याकारतया अवभासेत । द्व्याकारत्वाभावा</w:t>
+          <w:b/>
+          <w:b/>
+          <w:bCs/>
+          <w:color w:val="009933"/>
+          <w:lang w:bidi="sa-IN"/>
+        </w:rPr>
+        <w:t xml:space="preserve">मनुष्योऽहमिति अभिमान इत्यर्थ </w:t>
+      </w:r>
+      <w:r>
+        <w:rPr>
+          <w:rFonts w:ascii="Lohit Devanagari" w:hAnsi="Lohit Devanagari" w:cs="Lohit Devanagari"/>
+          <w:color w:val="009933"/>
+          <w:lang w:bidi="sa-IN"/>
+        </w:rPr>
+        <w:t>इति । अहमिति प्रतिभासस्याध्यासत्वे द्व्याकारतया अवभासेत । द्व्याकारत्वाभावा</w:t>
       </w:r>
       <w:r>
         <w:rPr>

</xml_diff>